<commit_message>
Added dosage prediction. Merge.
</commit_message>
<xml_diff>
--- a/HE/doc/HEManual.docx
+++ b/HE/doc/HEManual.docx
@@ -1006,22 +1006,43 @@
           <w:rFonts w:asciiTheme="majorHAnsi" w:hAnsiTheme="majorHAnsi"/>
           <w:lang w:val="en-US"/>
         </w:rPr>
-        <w:t>--remove-atgc</w:t>
-      </w:r>
-    </w:p>
-    <w:p>
-      <w:pPr>
-        <w:rPr>
-          <w:rFonts w:asciiTheme="majorHAnsi" w:hAnsiTheme="majorHAnsi"/>
-          <w:lang w:val="en-US"/>
-        </w:rPr>
-      </w:pPr>
-      <w:r>
-        <w:rPr>
-          <w:rFonts w:asciiTheme="majorHAnsi" w:hAnsiTheme="majorHAnsi"/>
-          <w:lang w:val="en-US"/>
-        </w:rPr>
-        <w:t>this option will remove biallelic loci that have A/T or G/C.</w:t>
+        <w:t>--keep</w:t>
+      </w:r>
+      <w:r>
+        <w:rPr>
+          <w:rFonts w:asciiTheme="majorHAnsi" w:hAnsiTheme="majorHAnsi"/>
+          <w:lang w:val="en-US"/>
+        </w:rPr>
+        <w:t>-atgc</w:t>
+      </w:r>
+    </w:p>
+    <w:p>
+      <w:pPr>
+        <w:rPr>
+          <w:rFonts w:asciiTheme="majorHAnsi" w:hAnsiTheme="majorHAnsi"/>
+          <w:lang w:val="en-US"/>
+        </w:rPr>
+      </w:pPr>
+      <w:r>
+        <w:rPr>
+          <w:rFonts w:asciiTheme="majorHAnsi" w:hAnsiTheme="majorHAnsi"/>
+          <w:lang w:val="en-US"/>
+        </w:rPr>
+        <w:t xml:space="preserve">this option will </w:t>
+      </w:r>
+      <w:r>
+        <w:rPr>
+          <w:rFonts w:asciiTheme="majorHAnsi" w:hAnsiTheme="majorHAnsi"/>
+          <w:lang w:val="en-US"/>
+        </w:rPr>
+        <w:t>keep</w:t>
+      </w:r>
+      <w:r>
+        <w:rPr>
+          <w:rFonts w:asciiTheme="majorHAnsi" w:hAnsiTheme="majorHAnsi"/>
+          <w:lang w:val="en-US"/>
+        </w:rPr>
+        <w:t xml:space="preserve"> biallelic loci that have A/T or G/C.</w:t>
       </w:r>
     </w:p>
     <w:p>
@@ -4848,6 +4869,12 @@
           <w:rFonts w:asciiTheme="majorHAnsi" w:hAnsiTheme="majorHAnsi"/>
           <w:lang w:val="en-US"/>
         </w:rPr>
+        <w:sectPr>
+          <w:pgSz w:w="16840" w:h="11900" w:orient="landscape"/>
+          <w:pgMar w:top="720" w:right="720" w:bottom="720" w:left="720" w:header="708" w:footer="708" w:gutter="0"/>
+          <w:cols w:space="708"/>
+          <w:docGrid w:linePitch="360"/>
+        </w:sectPr>
       </w:pPr>
       <m:oMath>
         <m:r>
@@ -5561,8 +5588,366 @@
           <w:rFonts w:asciiTheme="majorHAnsi" w:hAnsiTheme="majorHAnsi"/>
           <w:lang w:val="en-US"/>
         </w:rPr>
+      </w:pPr>
+      <w:r>
+        <w:rPr>
+          <w:rFonts w:asciiTheme="majorHAnsi" w:hAnsiTheme="majorHAnsi"/>
+          <w:lang w:val="en-US"/>
+        </w:rPr>
+        <w:t>Make predictor panel</w:t>
+      </w:r>
+    </w:p>
+    <w:p>
+      <w:pPr>
+        <w:rPr>
+          <w:rFonts w:asciiTheme="majorHAnsi" w:hAnsiTheme="majorHAnsi"/>
+          <w:lang w:val="en-US"/>
+        </w:rPr>
+      </w:pPr>
+      <w:r>
+        <w:rPr>
+          <w:rFonts w:asciiTheme="majorHAnsi" w:hAnsiTheme="majorHAnsi"/>
+          <w:lang w:val="en-US"/>
+        </w:rPr>
+        <w:t>--build-predictor</w:t>
+      </w:r>
+    </w:p>
+    <w:p>
+      <w:pPr>
+        <w:rPr>
+          <w:rFonts w:asciiTheme="majorHAnsi" w:hAnsiTheme="majorHAnsi"/>
+          <w:lang w:val="en-US"/>
+        </w:rPr>
+      </w:pPr>
+    </w:p>
+    <w:p>
+      <w:pPr>
+        <w:rPr>
+          <w:rFonts w:asciiTheme="majorHAnsi" w:hAnsiTheme="majorHAnsi"/>
+          <w:lang w:val="en-US"/>
+        </w:rPr>
+      </w:pPr>
+      <w:r>
+        <w:rPr>
+          <w:rFonts w:asciiTheme="majorHAnsi" w:hAnsiTheme="majorHAnsi"/>
+          <w:lang w:val="en-US"/>
+        </w:rPr>
+        <w:t>--build-predictor2</w:t>
+      </w:r>
+    </w:p>
+    <w:p>
+      <w:pPr>
+        <w:rPr>
+          <w:rFonts w:asciiTheme="majorHAnsi" w:hAnsiTheme="majorHAnsi"/>
+          <w:lang w:val="en-US"/>
+        </w:rPr>
+      </w:pPr>
+    </w:p>
+    <w:p>
+      <w:pPr>
+        <w:rPr>
+          <w:rFonts w:asciiTheme="majorHAnsi" w:hAnsiTheme="majorHAnsi"/>
+          <w:lang w:val="en-US"/>
+        </w:rPr>
+      </w:pPr>
+      <w:r>
+        <w:rPr>
+          <w:rFonts w:asciiTheme="majorHAnsi" w:hAnsiTheme="majorHAnsi"/>
+          <w:lang w:val="en-US"/>
+        </w:rPr>
+        <w:t>--predictor-file</w:t>
+      </w:r>
+    </w:p>
+    <w:p>
+      <w:pPr>
+        <w:rPr>
+          <w:rFonts w:asciiTheme="majorHAnsi" w:hAnsiTheme="majorHAnsi"/>
+          <w:lang w:val="en-US"/>
+        </w:rPr>
+      </w:pPr>
+      <w:r>
+        <w:rPr>
+          <w:rFonts w:asciiTheme="majorHAnsi" w:hAnsiTheme="majorHAnsi"/>
+          <w:lang w:val="en-US"/>
+        </w:rPr>
+        <w:t>The first two columns are SNP and the reference allele, if the predictor; if build-predictor2 is used, the first five columns are  SNP, A1, A2, MAF, number of individual.</w:t>
+      </w:r>
+    </w:p>
+    <w:p>
+      <w:pPr>
+        <w:rPr>
+          <w:rFonts w:asciiTheme="majorHAnsi" w:hAnsiTheme="majorHAnsi"/>
+          <w:lang w:val="en-US"/>
+        </w:rPr>
+      </w:pPr>
+    </w:p>
+    <w:p>
+      <w:pPr>
+        <w:rPr>
+          <w:rFonts w:asciiTheme="majorHAnsi" w:hAnsiTheme="majorHAnsi"/>
+          <w:lang w:val="en-US"/>
+        </w:rPr>
+      </w:pPr>
+      <w:r>
+        <w:rPr>
+          <w:rFonts w:asciiTheme="majorHAnsi" w:hAnsiTheme="majorHAnsi"/>
+          <w:lang w:val="en-US"/>
+        </w:rPr>
+        <w:t>--predictor-idx</w:t>
+      </w:r>
+    </w:p>
+    <w:p>
+      <w:pPr>
+        <w:rPr>
+          <w:rFonts w:asciiTheme="majorHAnsi" w:hAnsiTheme="majorHAnsi"/>
+          <w:lang w:val="en-US"/>
+        </w:rPr>
+      </w:pPr>
+      <w:r>
+        <w:rPr>
+          <w:rFonts w:asciiTheme="majorHAnsi" w:hAnsiTheme="majorHAnsi"/>
+          <w:lang w:val="en-US"/>
+        </w:rPr>
+        <w:t>default 1</w:t>
+      </w:r>
+    </w:p>
+    <w:p>
+      <w:pPr>
+        <w:rPr>
+          <w:rFonts w:asciiTheme="majorHAnsi" w:hAnsiTheme="majorHAnsi"/>
+          <w:lang w:val="en-US"/>
+        </w:rPr>
+      </w:pPr>
+    </w:p>
+    <w:p>
+      <w:pPr>
+        <w:rPr>
+          <w:rFonts w:asciiTheme="majorHAnsi" w:hAnsiTheme="majorHAnsi"/>
+          <w:lang w:val="en-US"/>
+        </w:rPr>
+      </w:pPr>
+      <w:r>
+        <w:rPr>
+          <w:rFonts w:asciiTheme="majorHAnsi" w:hAnsiTheme="majorHAnsi"/>
+          <w:lang w:val="en-US"/>
+        </w:rPr>
+        <w:t>--keep-atgc</w:t>
+      </w:r>
+    </w:p>
+    <w:p>
+      <w:pPr>
+        <w:rPr>
+          <w:rFonts w:asciiTheme="majorHAnsi" w:hAnsiTheme="majorHAnsi"/>
+          <w:lang w:val="en-US"/>
+        </w:rPr>
+      </w:pPr>
+      <w:r>
+        <w:rPr>
+          <w:rFonts w:asciiTheme="majorHAnsi" w:hAnsiTheme="majorHAnsi"/>
+          <w:lang w:val="en-US"/>
+        </w:rPr>
+        <w:t>The default option is to</w:t>
+      </w:r>
+      <w:r>
+        <w:rPr>
+          <w:rFonts w:asciiTheme="majorHAnsi" w:hAnsiTheme="majorHAnsi"/>
+          <w:lang w:val="en-US"/>
+        </w:rPr>
+        <w:t xml:space="preserve"> remove</w:t>
+      </w:r>
+      <w:r>
+        <w:rPr>
+          <w:rFonts w:asciiTheme="majorHAnsi" w:hAnsiTheme="majorHAnsi"/>
+          <w:lang w:val="en-US"/>
+        </w:rPr>
+        <w:t xml:space="preserve"> AT/GC loci.</w:t>
+      </w:r>
+      <w:r>
+        <w:rPr>
+          <w:rFonts w:asciiTheme="majorHAnsi" w:hAnsiTheme="majorHAnsi"/>
+          <w:lang w:val="en-US"/>
+        </w:rPr>
+        <w:t xml:space="preserve"> </w:t>
+      </w:r>
+    </w:p>
+    <w:p>
+      <w:pPr>
+        <w:rPr>
+          <w:rFonts w:asciiTheme="majorHAnsi" w:hAnsiTheme="majorHAnsi"/>
+          <w:lang w:val="en-US"/>
+        </w:rPr>
+      </w:pPr>
+    </w:p>
+    <w:p>
+      <w:pPr>
+        <w:rPr>
+          <w:rFonts w:asciiTheme="majorHAnsi" w:hAnsiTheme="majorHAnsi"/>
+          <w:lang w:val="en-US"/>
+        </w:rPr>
+      </w:pPr>
+      <w:r>
+        <w:rPr>
+          <w:rFonts w:asciiTheme="majorHAnsi" w:hAnsiTheme="majorHAnsi"/>
+          <w:lang w:val="en-US"/>
+        </w:rPr>
+        <w:t>--remove-flip</w:t>
+      </w:r>
+    </w:p>
+    <w:p>
+      <w:pPr>
+        <w:rPr>
+          <w:rFonts w:asciiTheme="majorHAnsi" w:hAnsiTheme="majorHAnsi"/>
+          <w:lang w:val="en-US"/>
+        </w:rPr>
+      </w:pPr>
+      <w:r>
+        <w:rPr>
+          <w:rFonts w:asciiTheme="majorHAnsi" w:hAnsiTheme="majorHAnsi"/>
+          <w:lang w:val="en-US"/>
+        </w:rPr>
+        <w:t xml:space="preserve">The </w:t>
+      </w:r>
+      <w:r>
+        <w:rPr>
+          <w:rFonts w:asciiTheme="majorHAnsi" w:hAnsiTheme="majorHAnsi"/>
+          <w:lang w:val="en-US"/>
+        </w:rPr>
+        <w:t xml:space="preserve">default </w:t>
+      </w:r>
+      <w:r>
+        <w:rPr>
+          <w:rFonts w:asciiTheme="majorHAnsi" w:hAnsiTheme="majorHAnsi"/>
+          <w:lang w:val="en-US"/>
+        </w:rPr>
+        <w:t xml:space="preserve">option is to </w:t>
+      </w:r>
+      <w:r>
+        <w:rPr>
+          <w:rFonts w:asciiTheme="majorHAnsi" w:hAnsiTheme="majorHAnsi"/>
+          <w:lang w:val="en-US"/>
+        </w:rPr>
+        <w:t>keep</w:t>
+      </w:r>
+      <w:r>
+        <w:rPr>
+          <w:rFonts w:asciiTheme="majorHAnsi" w:hAnsiTheme="majorHAnsi"/>
+          <w:lang w:val="en-US"/>
+        </w:rPr>
+        <w:t xml:space="preserve"> flip SNPs.</w:t>
+      </w:r>
+    </w:p>
+    <w:p>
+      <w:pPr>
+        <w:rPr>
+          <w:rFonts w:asciiTheme="majorHAnsi" w:hAnsiTheme="majorHAnsi"/>
+          <w:lang w:val="en-US"/>
+        </w:rPr>
+      </w:pPr>
+    </w:p>
+    <w:p>
+      <w:pPr>
+        <w:rPr>
+          <w:rFonts w:asciiTheme="majorHAnsi" w:hAnsiTheme="majorHAnsi"/>
+          <w:lang w:val="en-US"/>
+        </w:rPr>
+      </w:pPr>
+      <w:r>
+        <w:rPr>
+          <w:rFonts w:asciiTheme="majorHAnsi" w:hAnsiTheme="majorHAnsi"/>
+          <w:lang w:val="en-US"/>
+        </w:rPr>
+        <w:t>--logit</w:t>
+      </w:r>
+    </w:p>
+    <w:p>
+      <w:pPr>
+        <w:rPr>
+          <w:rFonts w:asciiTheme="majorHAnsi" w:hAnsiTheme="majorHAnsi"/>
+          <w:lang w:val="en-US"/>
+        </w:rPr>
+      </w:pPr>
+      <w:r>
+        <w:rPr>
+          <w:rFonts w:asciiTheme="majorHAnsi" w:hAnsiTheme="majorHAnsi"/>
+          <w:lang w:val="en-US"/>
+        </w:rPr>
+        <w:t>--linear</w:t>
+      </w:r>
+    </w:p>
+    <w:p>
+      <w:pPr>
+        <w:rPr>
+          <w:rFonts w:asciiTheme="majorHAnsi" w:hAnsiTheme="majorHAnsi"/>
+          <w:lang w:val="en-US"/>
+        </w:rPr>
+      </w:pPr>
+      <w:r>
+        <w:rPr>
+          <w:rFonts w:asciiTheme="majorHAnsi" w:hAnsiTheme="majorHAnsi"/>
+          <w:lang w:val="en-US"/>
+        </w:rPr>
+        <w:t xml:space="preserve">The </w:t>
+      </w:r>
+      <w:r>
+        <w:rPr>
+          <w:rFonts w:asciiTheme="majorHAnsi" w:hAnsiTheme="majorHAnsi"/>
+          <w:lang w:val="en-US"/>
+        </w:rPr>
+        <w:t xml:space="preserve">default </w:t>
+      </w:r>
+      <w:r>
+        <w:rPr>
+          <w:rFonts w:asciiTheme="majorHAnsi" w:hAnsiTheme="majorHAnsi"/>
+          <w:lang w:val="en-US"/>
+        </w:rPr>
+        <w:t xml:space="preserve">option </w:t>
+      </w:r>
+      <w:r>
+        <w:rPr>
+          <w:rFonts w:asciiTheme="majorHAnsi" w:hAnsiTheme="majorHAnsi"/>
+          <w:lang w:val="en-US"/>
+        </w:rPr>
+        <w:t>is linear</w:t>
+      </w:r>
+      <w:r>
+        <w:rPr>
+          <w:rFonts w:asciiTheme="majorHAnsi" w:hAnsiTheme="majorHAnsi"/>
+          <w:lang w:val="en-US"/>
+        </w:rPr>
+        <w:t>.</w:t>
+      </w:r>
+    </w:p>
+    <w:p>
+      <w:pPr>
+        <w:rPr>
+          <w:rFonts w:asciiTheme="majorHAnsi" w:hAnsiTheme="majorHAnsi"/>
+          <w:lang w:val="en-US"/>
+        </w:rPr>
+      </w:pPr>
+    </w:p>
+    <w:p>
+      <w:pPr>
+        <w:rPr>
+          <w:rFonts w:asciiTheme="majorHAnsi" w:hAnsiTheme="majorHAnsi"/>
+          <w:lang w:val="en-US"/>
+        </w:rPr>
+      </w:pPr>
+      <w:r>
+        <w:rPr>
+          <w:rFonts w:asciiTheme="majorHAnsi" w:hAnsiTheme="majorHAnsi"/>
+          <w:lang w:val="en-US"/>
+        </w:rPr>
+        <w:t>Example</w:t>
+      </w:r>
+    </w:p>
+    <w:p>
+      <w:pPr>
+        <w:rPr>
+          <w:rFonts w:asciiTheme="majorHAnsi" w:hAnsiTheme="majorHAnsi"/>
+          <w:lang w:val="en-US"/>
+        </w:rPr>
         <w:sectPr>
-          <w:pgSz w:w="16840" w:h="11900" w:orient="landscape"/>
+          <w:pgSz w:w="11900" w:h="16840"/>
           <w:pgMar w:top="720" w:right="720" w:bottom="720" w:left="720" w:header="708" w:footer="708" w:gutter="0"/>
           <w:cols w:space="708"/>
           <w:docGrid w:linePitch="360"/>
@@ -5571,10 +5956,44 @@
       <w:r>
         <w:rPr>
           <w:rFonts w:asciiTheme="majorHAnsi" w:hAnsiTheme="majorHAnsi"/>
-          <w:highlight w:val="cyan"/>
-          <w:lang w:val="en-US"/>
-        </w:rPr>
-        <w:br w:type="page"/>
+          <w:lang w:val="en-US"/>
+        </w:rPr>
+        <w:t xml:space="preserve">--build-predictor --predictor-file pgc.txt </w:t>
+      </w:r>
+      <w:r>
+        <w:rPr>
+          <w:rFonts w:asciiTheme="majorHAnsi" w:hAnsiTheme="majorHAnsi"/>
+          <w:lang w:val="en-US"/>
+        </w:rPr>
+        <w:t>--</w:t>
+      </w:r>
+      <w:r>
+        <w:rPr>
+          <w:rFonts w:asciiTheme="majorHAnsi" w:hAnsiTheme="majorHAnsi"/>
+          <w:lang w:val="en-US"/>
+        </w:rPr>
+        <w:t>predictor</w:t>
+      </w:r>
+      <w:r>
+        <w:rPr>
+          <w:rFonts w:asciiTheme="majorHAnsi" w:hAnsiTheme="majorHAnsi"/>
+          <w:lang w:val="en-US"/>
+        </w:rPr>
+        <w:t xml:space="preserve">-idx 1 </w:t>
+      </w:r>
+      <w:r>
+        <w:rPr>
+          <w:rFonts w:asciiTheme="majorHAnsi" w:hAnsiTheme="majorHAnsi"/>
+          <w:lang w:val="en-US"/>
+        </w:rPr>
+        <w:t xml:space="preserve">--logit </w:t>
+      </w:r>
+      <w:r>
+        <w:rPr>
+          <w:rFonts w:asciiTheme="majorHAnsi" w:hAnsiTheme="majorHAnsi"/>
+          <w:lang w:val="en-US"/>
+        </w:rPr>
+        <w:t xml:space="preserve">--out </w:t>
       </w:r>
     </w:p>
     <w:p>
@@ -6455,8 +6874,6 @@
         </w:rPr>
         <w:t>500 --simu-k 0.01 --simu</w:t>
       </w:r>
-      <w:bookmarkStart w:id="0" w:name="_GoBack"/>
-      <w:bookmarkEnd w:id="0"/>
       <w:r>
         <w:rPr>
           <w:rFonts w:asciiTheme="majorHAnsi" w:hAnsiTheme="majorHAnsi"/>
@@ -6589,20 +7006,1592 @@
     <w:p>
       <w:pPr>
         <w:spacing w:line="360" w:lineRule="auto"/>
-        <w:rPr>
-          <w:rFonts w:asciiTheme="majorHAnsi" w:hAnsiTheme="majorHAnsi"/>
-          <w:lang w:val="en-US"/>
-        </w:rPr>
-      </w:pPr>
-    </w:p>
-    <w:p>
-      <w:pPr>
-        <w:spacing w:line="360" w:lineRule="auto"/>
-        <w:rPr>
-          <w:rFonts w:asciiTheme="majorHAnsi" w:hAnsiTheme="majorHAnsi"/>
-          <w:lang w:val="en-US"/>
-        </w:rPr>
-      </w:pPr>
+        <w:jc w:val="center"/>
+        <w:rPr>
+          <w:rFonts w:asciiTheme="majorHAnsi" w:hAnsiTheme="majorHAnsi"/>
+          <w:lang w:val="en-US"/>
+        </w:rPr>
+      </w:pPr>
+      <w:r>
+        <w:rPr>
+          <w:rFonts w:asciiTheme="majorHAnsi" w:hAnsiTheme="majorHAnsi"/>
+          <w:lang w:val="en-US"/>
+        </w:rPr>
+        <w:t>Prediction for dosage scores</w:t>
+      </w:r>
+    </w:p>
+    <w:p>
+      <w:pPr>
+        <w:spacing w:line="360" w:lineRule="auto"/>
+        <w:rPr>
+          <w:rFonts w:asciiTheme="majorHAnsi" w:hAnsiTheme="majorHAnsi"/>
+          <w:lang w:val="en-US"/>
+        </w:rPr>
+      </w:pPr>
+      <w:r>
+        <w:rPr>
+          <w:rFonts w:asciiTheme="majorHAnsi" w:hAnsiTheme="majorHAnsi"/>
+          <w:lang w:val="en-US"/>
+        </w:rPr>
+        <w:t>It reads MaCH dosage scores to predict risk profiles.</w:t>
+      </w:r>
+    </w:p>
+    <w:p>
+      <w:pPr>
+        <w:spacing w:line="360" w:lineRule="auto"/>
+        <w:rPr>
+          <w:rFonts w:asciiTheme="majorHAnsi" w:hAnsiTheme="majorHAnsi"/>
+          <w:b/>
+          <w:lang w:val="en-US"/>
+        </w:rPr>
+      </w:pPr>
+      <w:r>
+        <w:rPr>
+          <w:rFonts w:asciiTheme="majorHAnsi" w:hAnsiTheme="majorHAnsi"/>
+          <w:b/>
+          <w:lang w:val="en-US"/>
+        </w:rPr>
+        <w:t>Single file format</w:t>
+      </w:r>
+    </w:p>
+    <w:p>
+      <w:pPr>
+        <w:spacing w:line="360" w:lineRule="auto"/>
+        <w:rPr>
+          <w:rFonts w:asciiTheme="majorHAnsi" w:hAnsiTheme="majorHAnsi"/>
+          <w:lang w:val="en-US"/>
+        </w:rPr>
+      </w:pPr>
+      <w:r>
+        <w:rPr>
+          <w:rFonts w:asciiTheme="majorHAnsi" w:hAnsiTheme="majorHAnsi"/>
+          <w:lang w:val="en-US"/>
+        </w:rPr>
+        <w:t>HE --score discover_panel.txt --mach-dosage mach.mldosage.gz --mach-infor mach.mlinfo</w:t>
+      </w:r>
+    </w:p>
+    <w:p>
+      <w:pPr>
+        <w:spacing w:line="360" w:lineRule="auto"/>
+        <w:rPr>
+          <w:rFonts w:asciiTheme="majorHAnsi" w:hAnsiTheme="majorHAnsi"/>
+          <w:lang w:val="en-US"/>
+        </w:rPr>
+      </w:pPr>
+      <w:r>
+        <w:rPr>
+          <w:rFonts w:asciiTheme="majorHAnsi" w:hAnsiTheme="majorHAnsi"/>
+          <w:lang w:val="en-US"/>
+        </w:rPr>
+        <w:t>The score file discover_panel.txt it has three fields</w:t>
+      </w:r>
+    </w:p>
+    <w:p>
+      <w:pPr>
+        <w:rPr>
+          <w:rFonts w:ascii="Times" w:eastAsia="Times New Roman" w:hAnsi="Times" w:cs="Times New Roman"/>
+          <w:sz w:val="20"/>
+          <w:szCs w:val="20"/>
+        </w:rPr>
+      </w:pPr>
+      <w:r>
+        <w:rPr>
+          <w:rFonts w:ascii="Times" w:eastAsia="Times New Roman" w:hAnsi="Times" w:cs="Times New Roman"/>
+          <w:sz w:val="20"/>
+          <w:szCs w:val="20"/>
+        </w:rPr>
+        <w:t xml:space="preserve">This file has the format of one or more lines, each with exactly three fields </w:t>
+      </w:r>
+    </w:p>
+    <w:p>
+      <w:pPr>
+        <w:tabs>
+          <w:tab w:val="left" w:pos="916"/>
+          <w:tab w:val="left" w:pos="1832"/>
+          <w:tab w:val="left" w:pos="2748"/>
+          <w:tab w:val="left" w:pos="3664"/>
+          <w:tab w:val="left" w:pos="4580"/>
+          <w:tab w:val="left" w:pos="5496"/>
+          <w:tab w:val="left" w:pos="6412"/>
+          <w:tab w:val="left" w:pos="7328"/>
+          <w:tab w:val="left" w:pos="8244"/>
+          <w:tab w:val="left" w:pos="9160"/>
+          <w:tab w:val="left" w:pos="10076"/>
+          <w:tab w:val="left" w:pos="10992"/>
+          <w:tab w:val="left" w:pos="11908"/>
+          <w:tab w:val="left" w:pos="12824"/>
+          <w:tab w:val="left" w:pos="13740"/>
+          <w:tab w:val="left" w:pos="14656"/>
+        </w:tabs>
+        <w:rPr>
+          <w:rFonts w:ascii="Courier" w:hAnsi="Courier" w:cs="Courier"/>
+          <w:sz w:val="20"/>
+          <w:szCs w:val="20"/>
+        </w:rPr>
+      </w:pPr>
+      <w:r>
+        <w:rPr>
+          <w:rFonts w:ascii="Courier" w:hAnsi="Courier" w:cs="Courier"/>
+          <w:sz w:val="20"/>
+          <w:szCs w:val="20"/>
+        </w:rPr>
+        <w:t xml:space="preserve">     SNP ID      Reference allele      Score (numeric) </w:t>
+      </w:r>
+    </w:p>
+    <w:p>
+      <w:pPr>
+        <w:rPr>
+          <w:rFonts w:ascii="Times" w:eastAsia="Times New Roman" w:hAnsi="Times" w:cs="Times New Roman"/>
+          <w:sz w:val="20"/>
+          <w:szCs w:val="20"/>
+        </w:rPr>
+      </w:pPr>
+      <w:r>
+        <w:rPr>
+          <w:rFonts w:ascii="Times" w:eastAsia="Times New Roman" w:hAnsi="Times" w:cs="Times New Roman"/>
+          <w:sz w:val="20"/>
+          <w:szCs w:val="20"/>
+        </w:rPr>
+        <w:t xml:space="preserve">for example </w:t>
+      </w:r>
+    </w:p>
+    <w:p>
+      <w:pPr>
+        <w:tabs>
+          <w:tab w:val="left" w:pos="916"/>
+          <w:tab w:val="left" w:pos="1832"/>
+          <w:tab w:val="left" w:pos="2748"/>
+          <w:tab w:val="left" w:pos="3664"/>
+          <w:tab w:val="left" w:pos="4580"/>
+          <w:tab w:val="left" w:pos="5496"/>
+          <w:tab w:val="left" w:pos="6412"/>
+          <w:tab w:val="left" w:pos="7328"/>
+          <w:tab w:val="left" w:pos="8244"/>
+          <w:tab w:val="left" w:pos="9160"/>
+          <w:tab w:val="left" w:pos="10076"/>
+          <w:tab w:val="left" w:pos="10992"/>
+          <w:tab w:val="left" w:pos="11908"/>
+          <w:tab w:val="left" w:pos="12824"/>
+          <w:tab w:val="left" w:pos="13740"/>
+          <w:tab w:val="left" w:pos="14656"/>
+        </w:tabs>
+        <w:rPr>
+          <w:rFonts w:ascii="Courier" w:hAnsi="Courier" w:cs="Courier"/>
+          <w:sz w:val="20"/>
+          <w:szCs w:val="20"/>
+        </w:rPr>
+      </w:pPr>
+      <w:r>
+        <w:rPr>
+          <w:rFonts w:ascii="Courier" w:hAnsi="Courier" w:cs="Courier"/>
+          <w:sz w:val="20"/>
+          <w:szCs w:val="20"/>
+        </w:rPr>
+        <w:tab/>
+      </w:r>
+      <w:r>
+        <w:rPr>
+          <w:rFonts w:ascii="Courier" w:hAnsi="Courier" w:cs="Courier"/>
+          <w:sz w:val="20"/>
+          <w:szCs w:val="20"/>
+        </w:rPr>
+        <w:t xml:space="preserve">SNPA   A    1.95      </w:t>
+      </w:r>
+    </w:p>
+    <w:p>
+      <w:pPr>
+        <w:tabs>
+          <w:tab w:val="left" w:pos="916"/>
+          <w:tab w:val="left" w:pos="1832"/>
+          <w:tab w:val="left" w:pos="2748"/>
+          <w:tab w:val="left" w:pos="3664"/>
+          <w:tab w:val="left" w:pos="4580"/>
+          <w:tab w:val="left" w:pos="5496"/>
+          <w:tab w:val="left" w:pos="6412"/>
+          <w:tab w:val="left" w:pos="7328"/>
+          <w:tab w:val="left" w:pos="8244"/>
+          <w:tab w:val="left" w:pos="9160"/>
+          <w:tab w:val="left" w:pos="10076"/>
+          <w:tab w:val="left" w:pos="10992"/>
+          <w:tab w:val="left" w:pos="11908"/>
+          <w:tab w:val="left" w:pos="12824"/>
+          <w:tab w:val="left" w:pos="13740"/>
+          <w:tab w:val="left" w:pos="14656"/>
+        </w:tabs>
+        <w:rPr>
+          <w:rFonts w:ascii="Courier" w:hAnsi="Courier" w:cs="Courier"/>
+          <w:sz w:val="20"/>
+          <w:szCs w:val="20"/>
+        </w:rPr>
+      </w:pPr>
+      <w:r>
+        <w:rPr>
+          <w:rFonts w:ascii="Courier" w:hAnsi="Courier" w:cs="Courier"/>
+          <w:sz w:val="20"/>
+          <w:szCs w:val="20"/>
+        </w:rPr>
+        <w:tab/>
+      </w:r>
+      <w:r>
+        <w:rPr>
+          <w:rFonts w:ascii="Courier" w:hAnsi="Courier" w:cs="Courier"/>
+          <w:sz w:val="20"/>
+          <w:szCs w:val="20"/>
+        </w:rPr>
+        <w:t xml:space="preserve">SNPB   C    2.04      </w:t>
+      </w:r>
+    </w:p>
+    <w:p>
+      <w:pPr>
+        <w:tabs>
+          <w:tab w:val="left" w:pos="916"/>
+          <w:tab w:val="left" w:pos="1832"/>
+          <w:tab w:val="left" w:pos="2748"/>
+          <w:tab w:val="left" w:pos="3664"/>
+          <w:tab w:val="left" w:pos="4580"/>
+          <w:tab w:val="left" w:pos="5496"/>
+          <w:tab w:val="left" w:pos="6412"/>
+          <w:tab w:val="left" w:pos="7328"/>
+          <w:tab w:val="left" w:pos="8244"/>
+          <w:tab w:val="left" w:pos="9160"/>
+          <w:tab w:val="left" w:pos="10076"/>
+          <w:tab w:val="left" w:pos="10992"/>
+          <w:tab w:val="left" w:pos="11908"/>
+          <w:tab w:val="left" w:pos="12824"/>
+          <w:tab w:val="left" w:pos="13740"/>
+          <w:tab w:val="left" w:pos="14656"/>
+        </w:tabs>
+        <w:rPr>
+          <w:rFonts w:ascii="Courier" w:hAnsi="Courier" w:cs="Courier"/>
+          <w:sz w:val="20"/>
+          <w:szCs w:val="20"/>
+        </w:rPr>
+      </w:pPr>
+      <w:r>
+        <w:rPr>
+          <w:rFonts w:ascii="Courier" w:hAnsi="Courier" w:cs="Courier"/>
+          <w:sz w:val="20"/>
+          <w:szCs w:val="20"/>
+        </w:rPr>
+        <w:tab/>
+      </w:r>
+      <w:r>
+        <w:rPr>
+          <w:rFonts w:ascii="Courier" w:hAnsi="Courier" w:cs="Courier"/>
+          <w:sz w:val="20"/>
+          <w:szCs w:val="20"/>
+        </w:rPr>
+        <w:t xml:space="preserve">SNPC   C   -0.98      </w:t>
+      </w:r>
+    </w:p>
+    <w:p>
+      <w:pPr>
+        <w:tabs>
+          <w:tab w:val="left" w:pos="916"/>
+          <w:tab w:val="left" w:pos="1832"/>
+          <w:tab w:val="left" w:pos="2748"/>
+          <w:tab w:val="left" w:pos="3664"/>
+          <w:tab w:val="left" w:pos="4580"/>
+          <w:tab w:val="left" w:pos="5496"/>
+          <w:tab w:val="left" w:pos="6412"/>
+          <w:tab w:val="left" w:pos="7328"/>
+          <w:tab w:val="left" w:pos="8244"/>
+          <w:tab w:val="left" w:pos="9160"/>
+          <w:tab w:val="left" w:pos="10076"/>
+          <w:tab w:val="left" w:pos="10992"/>
+          <w:tab w:val="left" w:pos="11908"/>
+          <w:tab w:val="left" w:pos="12824"/>
+          <w:tab w:val="left" w:pos="13740"/>
+          <w:tab w:val="left" w:pos="14656"/>
+        </w:tabs>
+        <w:rPr>
+          <w:rFonts w:ascii="Courier" w:hAnsi="Courier" w:cs="Courier"/>
+          <w:sz w:val="20"/>
+          <w:szCs w:val="20"/>
+        </w:rPr>
+      </w:pPr>
+      <w:r>
+        <w:rPr>
+          <w:rFonts w:ascii="Courier" w:hAnsi="Courier" w:cs="Courier"/>
+          <w:sz w:val="20"/>
+          <w:szCs w:val="20"/>
+        </w:rPr>
+        <w:tab/>
+        <w:t>SNPD   C   -0.24</w:t>
+      </w:r>
+    </w:p>
+    <w:p>
+      <w:pPr>
+        <w:tabs>
+          <w:tab w:val="left" w:pos="916"/>
+          <w:tab w:val="left" w:pos="1832"/>
+          <w:tab w:val="left" w:pos="2748"/>
+          <w:tab w:val="left" w:pos="3664"/>
+          <w:tab w:val="left" w:pos="4580"/>
+          <w:tab w:val="left" w:pos="5496"/>
+          <w:tab w:val="left" w:pos="6412"/>
+          <w:tab w:val="left" w:pos="7328"/>
+          <w:tab w:val="left" w:pos="8244"/>
+          <w:tab w:val="left" w:pos="9160"/>
+          <w:tab w:val="left" w:pos="10076"/>
+          <w:tab w:val="left" w:pos="10992"/>
+          <w:tab w:val="left" w:pos="11908"/>
+          <w:tab w:val="left" w:pos="12824"/>
+          <w:tab w:val="left" w:pos="13740"/>
+          <w:tab w:val="left" w:pos="14656"/>
+        </w:tabs>
+        <w:rPr>
+          <w:rFonts w:ascii="Courier" w:hAnsi="Courier" w:cs="Courier"/>
+          <w:sz w:val="20"/>
+          <w:szCs w:val="20"/>
+          <w:lang w:val="en-US"/>
+        </w:rPr>
+      </w:pPr>
+    </w:p>
+    <w:p>
+      <w:pPr>
+        <w:spacing w:line="360" w:lineRule="auto"/>
+        <w:rPr>
+          <w:rFonts w:asciiTheme="majorHAnsi" w:hAnsiTheme="majorHAnsi"/>
+          <w:lang w:val="en-US"/>
+        </w:rPr>
+      </w:pPr>
+      <w:r>
+        <w:rPr>
+          <w:rFonts w:asciiTheme="majorHAnsi" w:hAnsiTheme="majorHAnsi"/>
+          <w:lang w:val="en-US"/>
+        </w:rPr>
+        <w:t>The dosage file mach.mldosage.gz has the format below</w:t>
+      </w:r>
+    </w:p>
+    <w:p>
+      <w:pPr>
+        <w:spacing w:line="360" w:lineRule="auto"/>
+        <w:ind w:firstLine="720"/>
+        <w:rPr>
+          <w:rFonts w:asciiTheme="majorHAnsi" w:hAnsiTheme="majorHAnsi"/>
+          <w:lang w:val="en-US"/>
+        </w:rPr>
+      </w:pPr>
+      <w:r>
+        <w:rPr>
+          <w:rFonts w:asciiTheme="majorHAnsi" w:hAnsiTheme="majorHAnsi"/>
+          <w:lang w:val="en-US"/>
+        </w:rPr>
+        <w:t>Fam-&gt;IID mode dosage_RefAllele_locus1 dosage_RefAllele_locus2 dosage_RefAllele_locus3</w:t>
+      </w:r>
+    </w:p>
+    <w:p>
+      <w:pPr>
+        <w:spacing w:line="360" w:lineRule="auto"/>
+        <w:rPr>
+          <w:rFonts w:asciiTheme="majorHAnsi" w:hAnsiTheme="majorHAnsi"/>
+          <w:lang w:val="en-US"/>
+        </w:rPr>
+      </w:pPr>
+      <w:r>
+        <w:rPr>
+          <w:rFonts w:asciiTheme="majorHAnsi" w:hAnsiTheme="majorHAnsi"/>
+          <w:lang w:val="en-US"/>
+        </w:rPr>
+        <w:t>FID-&gt;IID1 ML_Dose 2.00 0.25 1.3</w:t>
+      </w:r>
+    </w:p>
+    <w:p>
+      <w:pPr>
+        <w:spacing w:line="360" w:lineRule="auto"/>
+        <w:rPr>
+          <w:rFonts w:asciiTheme="majorHAnsi" w:hAnsiTheme="majorHAnsi"/>
+          <w:lang w:val="en-US"/>
+        </w:rPr>
+      </w:pPr>
+      <w:r>
+        <w:rPr>
+          <w:rFonts w:asciiTheme="majorHAnsi" w:hAnsiTheme="majorHAnsi"/>
+          <w:lang w:val="en-US"/>
+        </w:rPr>
+        <w:t>FID-&gt;IID2 ML_Dose 1.50 1.3 1.6</w:t>
+      </w:r>
+    </w:p>
+    <w:p>
+      <w:pPr>
+        <w:spacing w:line="360" w:lineRule="auto"/>
+        <w:rPr>
+          <w:rFonts w:asciiTheme="majorHAnsi" w:hAnsiTheme="majorHAnsi"/>
+          <w:lang w:val="en-US"/>
+        </w:rPr>
+      </w:pPr>
+    </w:p>
+    <w:p>
+      <w:pPr>
+        <w:spacing w:line="360" w:lineRule="auto"/>
+        <w:rPr>
+          <w:rFonts w:asciiTheme="majorHAnsi" w:hAnsiTheme="majorHAnsi"/>
+          <w:lang w:val="en-US"/>
+        </w:rPr>
+      </w:pPr>
+      <w:r>
+        <w:rPr>
+          <w:rFonts w:asciiTheme="majorHAnsi" w:hAnsiTheme="majorHAnsi"/>
+          <w:lang w:val="en-US"/>
+        </w:rPr>
+        <w:t>The information file has the format below</w:t>
+      </w:r>
+    </w:p>
+    <w:p>
+      <w:pPr>
+        <w:spacing w:line="360" w:lineRule="auto"/>
+        <w:ind w:firstLine="720"/>
+        <w:rPr>
+          <w:rFonts w:asciiTheme="majorHAnsi" w:hAnsiTheme="majorHAnsi"/>
+          <w:lang w:val="en-US"/>
+        </w:rPr>
+      </w:pPr>
+      <w:r>
+        <w:rPr>
+          <w:rFonts w:asciiTheme="majorHAnsi" w:hAnsiTheme="majorHAnsi"/>
+          <w:lang w:val="en-US"/>
+        </w:rPr>
+        <w:t>SNP</w:t>
+      </w:r>
+      <w:r>
+        <w:rPr>
+          <w:rFonts w:asciiTheme="majorHAnsi" w:hAnsiTheme="majorHAnsi"/>
+          <w:lang w:val="en-US"/>
+        </w:rPr>
+        <w:tab/>
+        <w:t>Al1</w:t>
+      </w:r>
+      <w:r>
+        <w:rPr>
+          <w:rFonts w:asciiTheme="majorHAnsi" w:hAnsiTheme="majorHAnsi"/>
+          <w:lang w:val="en-US"/>
+        </w:rPr>
+        <w:tab/>
+        <w:t>Al2</w:t>
+      </w:r>
+      <w:r>
+        <w:rPr>
+          <w:rFonts w:asciiTheme="majorHAnsi" w:hAnsiTheme="majorHAnsi"/>
+          <w:lang w:val="en-US"/>
+        </w:rPr>
+        <w:tab/>
+        <w:t>Freq1</w:t>
+      </w:r>
+      <w:r>
+        <w:rPr>
+          <w:rFonts w:asciiTheme="majorHAnsi" w:hAnsiTheme="majorHAnsi"/>
+          <w:lang w:val="en-US"/>
+        </w:rPr>
+        <w:tab/>
+        <w:t>MAF</w:t>
+      </w:r>
+      <w:r>
+        <w:rPr>
+          <w:rFonts w:asciiTheme="majorHAnsi" w:hAnsiTheme="majorHAnsi"/>
+          <w:lang w:val="en-US"/>
+        </w:rPr>
+        <w:tab/>
+        <w:t>Quality</w:t>
+      </w:r>
+      <w:r>
+        <w:rPr>
+          <w:rFonts w:asciiTheme="majorHAnsi" w:hAnsiTheme="majorHAnsi"/>
+          <w:lang w:val="en-US"/>
+        </w:rPr>
+        <w:tab/>
+      </w:r>
+      <w:r>
+        <w:rPr>
+          <w:rFonts w:asciiTheme="majorHAnsi" w:hAnsiTheme="majorHAnsi"/>
+          <w:lang w:val="en-US"/>
+        </w:rPr>
+        <w:tab/>
+      </w:r>
+      <w:r>
+        <w:rPr>
+          <w:rFonts w:asciiTheme="majorHAnsi" w:hAnsiTheme="majorHAnsi"/>
+          <w:lang w:val="en-US"/>
+        </w:rPr>
+        <w:t>Rsq</w:t>
+      </w:r>
+    </w:p>
+    <w:p>
+      <w:pPr>
+        <w:spacing w:line="360" w:lineRule="auto"/>
+        <w:ind w:firstLine="720"/>
+        <w:rPr>
+          <w:rFonts w:asciiTheme="majorHAnsi" w:hAnsiTheme="majorHAnsi"/>
+          <w:lang w:val="en-US"/>
+        </w:rPr>
+      </w:pPr>
+      <w:r>
+        <w:rPr>
+          <w:rFonts w:asciiTheme="majorHAnsi" w:hAnsiTheme="majorHAnsi"/>
+          <w:lang w:val="en-US"/>
+        </w:rPr>
+        <w:t xml:space="preserve">RS001 </w:t>
+      </w:r>
+      <w:r>
+        <w:rPr>
+          <w:rFonts w:asciiTheme="majorHAnsi" w:hAnsiTheme="majorHAnsi"/>
+          <w:lang w:val="en-US"/>
+        </w:rPr>
+        <w:tab/>
+        <w:t>A</w:t>
+      </w:r>
+      <w:r>
+        <w:rPr>
+          <w:rFonts w:asciiTheme="majorHAnsi" w:hAnsiTheme="majorHAnsi"/>
+          <w:lang w:val="en-US"/>
+        </w:rPr>
+        <w:tab/>
+        <w:t>C</w:t>
+      </w:r>
+      <w:r>
+        <w:rPr>
+          <w:rFonts w:asciiTheme="majorHAnsi" w:hAnsiTheme="majorHAnsi"/>
+          <w:lang w:val="en-US"/>
+        </w:rPr>
+        <w:tab/>
+        <w:t>0.2</w:t>
+      </w:r>
+      <w:r>
+        <w:rPr>
+          <w:rFonts w:asciiTheme="majorHAnsi" w:hAnsiTheme="majorHAnsi"/>
+          <w:lang w:val="en-US"/>
+        </w:rPr>
+        <w:tab/>
+        <w:t>0.2</w:t>
+      </w:r>
+      <w:r>
+        <w:rPr>
+          <w:rFonts w:asciiTheme="majorHAnsi" w:hAnsiTheme="majorHAnsi"/>
+          <w:lang w:val="en-US"/>
+        </w:rPr>
+        <w:tab/>
+        <w:t>0.9</w:t>
+      </w:r>
+      <w:r>
+        <w:rPr>
+          <w:rFonts w:asciiTheme="majorHAnsi" w:hAnsiTheme="majorHAnsi"/>
+          <w:lang w:val="en-US"/>
+        </w:rPr>
+        <w:tab/>
+        <w:t>0.94</w:t>
+      </w:r>
+    </w:p>
+    <w:p>
+      <w:pPr>
+        <w:spacing w:line="360" w:lineRule="auto"/>
+        <w:ind w:firstLine="720"/>
+        <w:rPr>
+          <w:rFonts w:asciiTheme="majorHAnsi" w:hAnsiTheme="majorHAnsi"/>
+          <w:lang w:val="en-US"/>
+        </w:rPr>
+      </w:pPr>
+      <w:r>
+        <w:rPr>
+          <w:rFonts w:asciiTheme="majorHAnsi" w:hAnsiTheme="majorHAnsi"/>
+          <w:lang w:val="en-US"/>
+        </w:rPr>
+        <w:t>Rs002</w:t>
+      </w:r>
+      <w:r>
+        <w:rPr>
+          <w:rFonts w:asciiTheme="majorHAnsi" w:hAnsiTheme="majorHAnsi"/>
+          <w:lang w:val="en-US"/>
+        </w:rPr>
+        <w:tab/>
+        <w:t>T</w:t>
+      </w:r>
+      <w:r>
+        <w:rPr>
+          <w:rFonts w:asciiTheme="majorHAnsi" w:hAnsiTheme="majorHAnsi"/>
+          <w:lang w:val="en-US"/>
+        </w:rPr>
+        <w:tab/>
+        <w:t>C</w:t>
+      </w:r>
+      <w:r>
+        <w:rPr>
+          <w:rFonts w:asciiTheme="majorHAnsi" w:hAnsiTheme="majorHAnsi"/>
+          <w:lang w:val="en-US"/>
+        </w:rPr>
+        <w:tab/>
+        <w:t>0.7</w:t>
+      </w:r>
+      <w:r>
+        <w:rPr>
+          <w:rFonts w:asciiTheme="majorHAnsi" w:hAnsiTheme="majorHAnsi"/>
+          <w:lang w:val="en-US"/>
+        </w:rPr>
+        <w:tab/>
+        <w:t>0.3</w:t>
+      </w:r>
+      <w:r>
+        <w:rPr>
+          <w:rFonts w:asciiTheme="majorHAnsi" w:hAnsiTheme="majorHAnsi"/>
+          <w:lang w:val="en-US"/>
+        </w:rPr>
+        <w:tab/>
+        <w:t>0.83</w:t>
+      </w:r>
+      <w:r>
+        <w:rPr>
+          <w:rFonts w:asciiTheme="majorHAnsi" w:hAnsiTheme="majorHAnsi"/>
+          <w:lang w:val="en-US"/>
+        </w:rPr>
+        <w:tab/>
+        <w:t>0.87</w:t>
+      </w:r>
+    </w:p>
+    <w:p>
+      <w:pPr>
+        <w:spacing w:line="360" w:lineRule="auto"/>
+        <w:rPr>
+          <w:rFonts w:asciiTheme="majorHAnsi" w:hAnsiTheme="majorHAnsi"/>
+          <w:lang w:val="en-US"/>
+        </w:rPr>
+      </w:pPr>
+    </w:p>
+    <w:p>
+      <w:pPr>
+        <w:spacing w:line="360" w:lineRule="auto"/>
+        <w:rPr>
+          <w:rFonts w:asciiTheme="majorHAnsi" w:hAnsiTheme="majorHAnsi"/>
+          <w:b/>
+          <w:lang w:val="en-US"/>
+        </w:rPr>
+      </w:pPr>
+      <w:r>
+        <w:rPr>
+          <w:rFonts w:asciiTheme="majorHAnsi" w:hAnsiTheme="majorHAnsi"/>
+          <w:b/>
+          <w:lang w:val="en-US"/>
+        </w:rPr>
+        <w:t>Batch format</w:t>
+      </w:r>
+    </w:p>
+    <w:p>
+      <w:pPr>
+        <w:spacing w:line="360" w:lineRule="auto"/>
+        <w:rPr>
+          <w:rFonts w:asciiTheme="majorHAnsi" w:hAnsiTheme="majorHAnsi"/>
+          <w:lang w:val="en-US"/>
+        </w:rPr>
+      </w:pPr>
+      <w:r>
+        <w:rPr>
+          <w:rFonts w:asciiTheme="majorHAnsi" w:hAnsiTheme="majorHAnsi"/>
+          <w:lang w:val="en-US"/>
+        </w:rPr>
+        <w:t>HE --score discover_panel.txt --mach-dosage-batch mach_dose.txt --mach-infor-batch mach_infor.txt</w:t>
+      </w:r>
+    </w:p>
+    <w:p>
+      <w:pPr>
+        <w:spacing w:line="360" w:lineRule="auto"/>
+        <w:rPr>
+          <w:rFonts w:asciiTheme="majorHAnsi" w:hAnsiTheme="majorHAnsi"/>
+          <w:lang w:val="en-US"/>
+        </w:rPr>
+      </w:pPr>
+      <w:r>
+        <w:rPr>
+          <w:rFonts w:asciiTheme="majorHAnsi" w:hAnsiTheme="majorHAnsi"/>
+          <w:lang w:val="en-US"/>
+        </w:rPr>
+        <w:t>The mach-dosage-batch file mach_dose.txt has the list of dosage files:</w:t>
+      </w:r>
+    </w:p>
+    <w:p>
+      <w:pPr>
+        <w:spacing w:line="360" w:lineRule="auto"/>
+        <w:rPr>
+          <w:rFonts w:asciiTheme="majorHAnsi" w:hAnsiTheme="majorHAnsi"/>
+          <w:lang w:val="en-US"/>
+        </w:rPr>
+      </w:pPr>
+      <w:r>
+        <w:rPr>
+          <w:rFonts w:asciiTheme="majorHAnsi" w:hAnsiTheme="majorHAnsi"/>
+          <w:lang w:val="en-US"/>
+        </w:rPr>
+        <w:t>Mach_chr1.mldosage.gz</w:t>
+      </w:r>
+    </w:p>
+    <w:p>
+      <w:pPr>
+        <w:spacing w:line="360" w:lineRule="auto"/>
+        <w:rPr>
+          <w:rFonts w:asciiTheme="majorHAnsi" w:hAnsiTheme="majorHAnsi"/>
+          <w:lang w:val="en-US"/>
+        </w:rPr>
+      </w:pPr>
+      <w:r>
+        <w:rPr>
+          <w:rFonts w:asciiTheme="majorHAnsi" w:hAnsiTheme="majorHAnsi"/>
+          <w:lang w:val="en-US"/>
+        </w:rPr>
+        <w:t>Mach_chr2.mldosage.gz</w:t>
+      </w:r>
+    </w:p>
+    <w:p>
+      <w:pPr>
+        <w:spacing w:line="360" w:lineRule="auto"/>
+        <w:rPr>
+          <w:rFonts w:asciiTheme="majorHAnsi" w:hAnsiTheme="majorHAnsi"/>
+          <w:lang w:val="en-US"/>
+        </w:rPr>
+      </w:pPr>
+      <w:bookmarkStart w:id="0" w:name="prof2"/>
+      <w:r>
+        <w:rPr>
+          <w:rFonts w:asciiTheme="majorHAnsi" w:hAnsiTheme="majorHAnsi"/>
+          <w:lang w:val="en-US"/>
+        </w:rPr>
+        <w:t>The mach-infor-batch file mach_infor.txt has the list of information files:</w:t>
+      </w:r>
+    </w:p>
+    <w:p>
+      <w:pPr>
+        <w:spacing w:line="360" w:lineRule="auto"/>
+        <w:rPr>
+          <w:rFonts w:asciiTheme="majorHAnsi" w:hAnsiTheme="majorHAnsi"/>
+          <w:lang w:val="en-US"/>
+        </w:rPr>
+      </w:pPr>
+      <w:r>
+        <w:rPr>
+          <w:rFonts w:asciiTheme="majorHAnsi" w:hAnsiTheme="majorHAnsi"/>
+          <w:lang w:val="en-US"/>
+        </w:rPr>
+        <w:t>Mach_chr1.mlinfo</w:t>
+      </w:r>
+    </w:p>
+    <w:p>
+      <w:pPr>
+        <w:spacing w:line="360" w:lineRule="auto"/>
+        <w:rPr>
+          <w:rFonts w:asciiTheme="majorHAnsi" w:hAnsiTheme="majorHAnsi"/>
+          <w:lang w:val="en-US"/>
+        </w:rPr>
+      </w:pPr>
+      <w:r>
+        <w:rPr>
+          <w:rFonts w:asciiTheme="majorHAnsi" w:hAnsiTheme="majorHAnsi"/>
+          <w:lang w:val="en-US"/>
+        </w:rPr>
+        <w:t>Mach_chr2.mlinfo</w:t>
+      </w:r>
+    </w:p>
+    <w:p>
+      <w:pPr>
+        <w:spacing w:before="100" w:beforeAutospacing="1" w:after="100" w:afterAutospacing="1"/>
+        <w:outlineLvl w:val="1"/>
+        <w:rPr>
+          <w:rFonts w:asciiTheme="majorHAnsi" w:eastAsia="Times New Roman" w:hAnsiTheme="majorHAnsi" w:cs="Times New Roman"/>
+          <w:bCs/>
+        </w:rPr>
+      </w:pPr>
+    </w:p>
+    <w:p>
+      <w:pPr>
+        <w:spacing w:before="100" w:beforeAutospacing="1" w:after="100" w:afterAutospacing="1"/>
+        <w:jc w:val="center"/>
+        <w:outlineLvl w:val="1"/>
+        <w:rPr>
+          <w:rFonts w:asciiTheme="majorHAnsi" w:eastAsia="Times New Roman" w:hAnsiTheme="majorHAnsi" w:cs="Times New Roman"/>
+          <w:b/>
+          <w:bCs/>
+        </w:rPr>
+      </w:pPr>
+      <w:r>
+        <w:rPr>
+          <w:rFonts w:asciiTheme="majorHAnsi" w:eastAsia="Times New Roman" w:hAnsiTheme="majorHAnsi" w:cs="Times New Roman"/>
+          <w:b/>
+          <w:bCs/>
+        </w:rPr>
+        <w:t>Multiple scores from SNP subsets</w:t>
+      </w:r>
+    </w:p>
+    <w:p>
+      <w:pPr>
+        <w:rPr>
+          <w:rFonts w:ascii="Times" w:eastAsia="Times New Roman" w:hAnsi="Times" w:cs="Times New Roman"/>
+          <w:sz w:val="20"/>
+          <w:szCs w:val="20"/>
+        </w:rPr>
+      </w:pPr>
+      <w:r>
+        <w:rPr>
+          <w:rFonts w:ascii="Times" w:eastAsia="Times New Roman" w:hAnsi="Times" w:cs="Times New Roman"/>
+          <w:sz w:val="20"/>
+          <w:szCs w:val="20"/>
+        </w:rPr>
+        <w:t xml:space="preserve">To calculate multiple scores from subsets of SNPs in a single </w:t>
+      </w:r>
+      <w:r>
+        <w:rPr>
+          <w:rFonts w:ascii="Courier" w:hAnsi="Courier" w:cs="Courier"/>
+          <w:sz w:val="20"/>
+          <w:szCs w:val="20"/>
+        </w:rPr>
+        <w:t>--score</w:t>
+      </w:r>
+      <w:r>
+        <w:rPr>
+          <w:rFonts w:ascii="Times" w:eastAsia="Times New Roman" w:hAnsi="Times" w:cs="Times New Roman"/>
+          <w:sz w:val="20"/>
+          <w:szCs w:val="20"/>
+        </w:rPr>
+        <w:t xml:space="preserve"> file, it is possible to use the two commands, each followed by a filename, e.g. </w:t>
+      </w:r>
+    </w:p>
+    <w:p>
+      <w:pPr>
+        <w:tabs>
+          <w:tab w:val="left" w:pos="916"/>
+          <w:tab w:val="left" w:pos="1832"/>
+          <w:tab w:val="left" w:pos="2748"/>
+          <w:tab w:val="left" w:pos="3664"/>
+          <w:tab w:val="left" w:pos="4580"/>
+          <w:tab w:val="left" w:pos="5496"/>
+          <w:tab w:val="left" w:pos="6412"/>
+          <w:tab w:val="left" w:pos="7328"/>
+          <w:tab w:val="left" w:pos="8244"/>
+          <w:tab w:val="left" w:pos="9160"/>
+          <w:tab w:val="left" w:pos="10076"/>
+          <w:tab w:val="left" w:pos="10992"/>
+          <w:tab w:val="left" w:pos="11908"/>
+          <w:tab w:val="left" w:pos="12824"/>
+          <w:tab w:val="left" w:pos="13740"/>
+          <w:tab w:val="left" w:pos="14656"/>
+        </w:tabs>
+        <w:rPr>
+          <w:rFonts w:ascii="Courier" w:hAnsi="Courier" w:cs="Courier"/>
+          <w:sz w:val="20"/>
+          <w:szCs w:val="20"/>
+        </w:rPr>
+      </w:pPr>
+      <w:r>
+        <w:rPr>
+          <w:rFonts w:ascii="Courier" w:hAnsi="Courier" w:cs="Courier"/>
+          <w:sz w:val="20"/>
+          <w:szCs w:val="20"/>
+        </w:rPr>
+        <w:t xml:space="preserve">     --q-score-file snpval.dat      --q-score-range q.ranges </w:t>
+      </w:r>
+    </w:p>
+    <w:p>
+      <w:pPr>
+        <w:rPr>
+          <w:rFonts w:ascii="Times" w:eastAsia="Times New Roman" w:hAnsi="Times" w:cs="Times New Roman"/>
+          <w:sz w:val="20"/>
+          <w:szCs w:val="20"/>
+        </w:rPr>
+      </w:pPr>
+      <w:r>
+        <w:rPr>
+          <w:rFonts w:ascii="Times" w:eastAsia="Times New Roman" w:hAnsi="Times" w:cs="Times New Roman"/>
+          <w:sz w:val="20"/>
+          <w:szCs w:val="20"/>
+        </w:rPr>
+        <w:t xml:space="preserve">in addition to </w:t>
+      </w:r>
+      <w:r>
+        <w:rPr>
+          <w:rFonts w:ascii="Courier" w:hAnsi="Courier" w:cs="Courier"/>
+          <w:sz w:val="20"/>
+          <w:szCs w:val="20"/>
+        </w:rPr>
+        <w:t>--score</w:t>
+      </w:r>
+      <w:r>
+        <w:rPr>
+          <w:rFonts w:ascii="Times" w:eastAsia="Times New Roman" w:hAnsi="Times" w:cs="Times New Roman"/>
+          <w:sz w:val="20"/>
+          <w:szCs w:val="20"/>
+        </w:rPr>
+        <w:t xml:space="preserve">, where </w:t>
+      </w:r>
+      <w:r>
+        <w:rPr>
+          <w:rFonts w:ascii="Courier" w:hAnsi="Courier" w:cs="Courier"/>
+          <w:sz w:val="20"/>
+          <w:szCs w:val="20"/>
+        </w:rPr>
+        <w:t>snpval.dat</w:t>
+      </w:r>
+      <w:r>
+        <w:rPr>
+          <w:rFonts w:ascii="Times" w:eastAsia="Times New Roman" w:hAnsi="Times" w:cs="Times New Roman"/>
+          <w:sz w:val="20"/>
+          <w:szCs w:val="20"/>
+        </w:rPr>
+        <w:t xml:space="preserve"> is a file that contains for each SNP a number (e.g. that might be the p-value from some test) </w:t>
+      </w:r>
+    </w:p>
+    <w:p>
+      <w:pPr>
+        <w:tabs>
+          <w:tab w:val="left" w:pos="916"/>
+          <w:tab w:val="left" w:pos="1832"/>
+          <w:tab w:val="left" w:pos="2748"/>
+          <w:tab w:val="left" w:pos="3664"/>
+          <w:tab w:val="left" w:pos="4580"/>
+          <w:tab w:val="left" w:pos="5496"/>
+          <w:tab w:val="left" w:pos="6412"/>
+          <w:tab w:val="left" w:pos="7328"/>
+          <w:tab w:val="left" w:pos="8244"/>
+          <w:tab w:val="left" w:pos="9160"/>
+          <w:tab w:val="left" w:pos="10076"/>
+          <w:tab w:val="left" w:pos="10992"/>
+          <w:tab w:val="left" w:pos="11908"/>
+          <w:tab w:val="left" w:pos="12824"/>
+          <w:tab w:val="left" w:pos="13740"/>
+          <w:tab w:val="left" w:pos="14656"/>
+        </w:tabs>
+        <w:rPr>
+          <w:rFonts w:ascii="Courier" w:hAnsi="Courier" w:cs="Courier"/>
+          <w:sz w:val="20"/>
+          <w:szCs w:val="20"/>
+        </w:rPr>
+      </w:pPr>
+      <w:r>
+        <w:rPr>
+          <w:rFonts w:ascii="Courier" w:hAnsi="Courier" w:cs="Courier"/>
+          <w:sz w:val="20"/>
+          <w:szCs w:val="20"/>
+        </w:rPr>
+        <w:t xml:space="preserve">    </w:t>
+      </w:r>
+      <w:r>
+        <w:rPr>
+          <w:rFonts w:ascii="Courier" w:hAnsi="Courier" w:cs="Courier"/>
+          <w:sz w:val="20"/>
+          <w:szCs w:val="20"/>
+        </w:rPr>
+        <w:tab/>
+      </w:r>
+      <w:r>
+        <w:rPr>
+          <w:rFonts w:ascii="Courier" w:hAnsi="Courier" w:cs="Courier"/>
+          <w:sz w:val="20"/>
+          <w:szCs w:val="20"/>
+        </w:rPr>
+        <w:t xml:space="preserve">rs00001  0.234      </w:t>
+      </w:r>
+    </w:p>
+    <w:p>
+      <w:pPr>
+        <w:tabs>
+          <w:tab w:val="left" w:pos="916"/>
+          <w:tab w:val="left" w:pos="1832"/>
+          <w:tab w:val="left" w:pos="2748"/>
+          <w:tab w:val="left" w:pos="3664"/>
+          <w:tab w:val="left" w:pos="4580"/>
+          <w:tab w:val="left" w:pos="5496"/>
+          <w:tab w:val="left" w:pos="6412"/>
+          <w:tab w:val="left" w:pos="7328"/>
+          <w:tab w:val="left" w:pos="8244"/>
+          <w:tab w:val="left" w:pos="9160"/>
+          <w:tab w:val="left" w:pos="10076"/>
+          <w:tab w:val="left" w:pos="10992"/>
+          <w:tab w:val="left" w:pos="11908"/>
+          <w:tab w:val="left" w:pos="12824"/>
+          <w:tab w:val="left" w:pos="13740"/>
+          <w:tab w:val="left" w:pos="14656"/>
+        </w:tabs>
+        <w:rPr>
+          <w:rFonts w:ascii="Courier" w:hAnsi="Courier" w:cs="Courier"/>
+          <w:sz w:val="20"/>
+          <w:szCs w:val="20"/>
+        </w:rPr>
+      </w:pPr>
+      <w:r>
+        <w:rPr>
+          <w:rFonts w:ascii="Courier" w:hAnsi="Courier" w:cs="Courier"/>
+          <w:sz w:val="20"/>
+          <w:szCs w:val="20"/>
+        </w:rPr>
+        <w:tab/>
+      </w:r>
+      <w:r>
+        <w:rPr>
+          <w:rFonts w:ascii="Courier" w:hAnsi="Courier" w:cs="Courier"/>
+          <w:sz w:val="20"/>
+          <w:szCs w:val="20"/>
+        </w:rPr>
+        <w:t xml:space="preserve">rs00002  0.046      </w:t>
+      </w:r>
+    </w:p>
+    <w:p>
+      <w:pPr>
+        <w:tabs>
+          <w:tab w:val="left" w:pos="916"/>
+          <w:tab w:val="left" w:pos="1832"/>
+          <w:tab w:val="left" w:pos="2748"/>
+          <w:tab w:val="left" w:pos="3664"/>
+          <w:tab w:val="left" w:pos="4580"/>
+          <w:tab w:val="left" w:pos="5496"/>
+          <w:tab w:val="left" w:pos="6412"/>
+          <w:tab w:val="left" w:pos="7328"/>
+          <w:tab w:val="left" w:pos="8244"/>
+          <w:tab w:val="left" w:pos="9160"/>
+          <w:tab w:val="left" w:pos="10076"/>
+          <w:tab w:val="left" w:pos="10992"/>
+          <w:tab w:val="left" w:pos="11908"/>
+          <w:tab w:val="left" w:pos="12824"/>
+          <w:tab w:val="left" w:pos="13740"/>
+          <w:tab w:val="left" w:pos="14656"/>
+        </w:tabs>
+        <w:rPr>
+          <w:rFonts w:ascii="Courier" w:hAnsi="Courier" w:cs="Courier"/>
+          <w:sz w:val="20"/>
+          <w:szCs w:val="20"/>
+        </w:rPr>
+      </w:pPr>
+      <w:r>
+        <w:rPr>
+          <w:rFonts w:ascii="Courier" w:hAnsi="Courier" w:cs="Courier"/>
+          <w:sz w:val="20"/>
+          <w:szCs w:val="20"/>
+        </w:rPr>
+        <w:tab/>
+      </w:r>
+      <w:r>
+        <w:rPr>
+          <w:rFonts w:ascii="Courier" w:hAnsi="Courier" w:cs="Courier"/>
+          <w:sz w:val="20"/>
+          <w:szCs w:val="20"/>
+        </w:rPr>
+        <w:t xml:space="preserve">rs00003  0.887      </w:t>
+      </w:r>
+    </w:p>
+    <w:p>
+      <w:pPr>
+        <w:tabs>
+          <w:tab w:val="left" w:pos="916"/>
+          <w:tab w:val="left" w:pos="1832"/>
+          <w:tab w:val="left" w:pos="2748"/>
+          <w:tab w:val="left" w:pos="3664"/>
+          <w:tab w:val="left" w:pos="4580"/>
+          <w:tab w:val="left" w:pos="5496"/>
+          <w:tab w:val="left" w:pos="6412"/>
+          <w:tab w:val="left" w:pos="7328"/>
+          <w:tab w:val="left" w:pos="8244"/>
+          <w:tab w:val="left" w:pos="9160"/>
+          <w:tab w:val="left" w:pos="10076"/>
+          <w:tab w:val="left" w:pos="10992"/>
+          <w:tab w:val="left" w:pos="11908"/>
+          <w:tab w:val="left" w:pos="12824"/>
+          <w:tab w:val="left" w:pos="13740"/>
+          <w:tab w:val="left" w:pos="14656"/>
+        </w:tabs>
+        <w:rPr>
+          <w:rFonts w:ascii="Courier" w:hAnsi="Courier" w:cs="Courier"/>
+          <w:sz w:val="20"/>
+          <w:szCs w:val="20"/>
+        </w:rPr>
+      </w:pPr>
+      <w:r>
+        <w:rPr>
+          <w:rFonts w:ascii="Courier" w:hAnsi="Courier" w:cs="Courier"/>
+          <w:sz w:val="20"/>
+          <w:szCs w:val="20"/>
+        </w:rPr>
+        <w:tab/>
+      </w:r>
+      <w:r>
+        <w:rPr>
+          <w:rFonts w:ascii="Courier" w:hAnsi="Courier" w:cs="Courier"/>
+          <w:sz w:val="20"/>
+          <w:szCs w:val="20"/>
+        </w:rPr>
+        <w:t xml:space="preserve">... </w:t>
+      </w:r>
+    </w:p>
+    <w:p>
+      <w:pPr>
+        <w:rPr>
+          <w:rFonts w:ascii="Times" w:eastAsia="Times New Roman" w:hAnsi="Times" w:cs="Times New Roman"/>
+          <w:sz w:val="20"/>
+          <w:szCs w:val="20"/>
+        </w:rPr>
+      </w:pPr>
+      <w:r>
+        <w:rPr>
+          <w:rFonts w:ascii="Times" w:eastAsia="Times New Roman" w:hAnsi="Times" w:cs="Times New Roman"/>
+          <w:sz w:val="20"/>
+          <w:szCs w:val="20"/>
+        </w:rPr>
+        <w:t xml:space="preserve">and </w:t>
+      </w:r>
+      <w:r>
+        <w:rPr>
+          <w:rFonts w:ascii="Courier" w:hAnsi="Courier" w:cs="Courier"/>
+          <w:sz w:val="20"/>
+          <w:szCs w:val="20"/>
+        </w:rPr>
+        <w:t>q.ranges</w:t>
+      </w:r>
+      <w:r>
+        <w:rPr>
+          <w:rFonts w:ascii="Times" w:eastAsia="Times New Roman" w:hAnsi="Times" w:cs="Times New Roman"/>
+          <w:sz w:val="20"/>
+          <w:szCs w:val="20"/>
+        </w:rPr>
+        <w:t xml:space="preserve"> is a file in which each row corresponds to a different score, containing a label, then a lower and upper bound for the values as given in the other file, e.g. </w:t>
+      </w:r>
+    </w:p>
+    <w:p>
+      <w:pPr>
+        <w:tabs>
+          <w:tab w:val="left" w:pos="916"/>
+          <w:tab w:val="left" w:pos="1832"/>
+          <w:tab w:val="left" w:pos="2748"/>
+          <w:tab w:val="left" w:pos="3664"/>
+          <w:tab w:val="left" w:pos="4580"/>
+          <w:tab w:val="left" w:pos="5496"/>
+          <w:tab w:val="left" w:pos="6412"/>
+          <w:tab w:val="left" w:pos="7328"/>
+          <w:tab w:val="left" w:pos="8244"/>
+          <w:tab w:val="left" w:pos="9160"/>
+          <w:tab w:val="left" w:pos="10076"/>
+          <w:tab w:val="left" w:pos="10992"/>
+          <w:tab w:val="left" w:pos="11908"/>
+          <w:tab w:val="left" w:pos="12824"/>
+          <w:tab w:val="left" w:pos="13740"/>
+          <w:tab w:val="left" w:pos="14656"/>
+        </w:tabs>
+        <w:rPr>
+          <w:rFonts w:ascii="Courier" w:hAnsi="Courier" w:cs="Courier"/>
+          <w:sz w:val="20"/>
+          <w:szCs w:val="20"/>
+        </w:rPr>
+      </w:pPr>
+      <w:r>
+        <w:rPr>
+          <w:rFonts w:ascii="Courier" w:hAnsi="Courier" w:cs="Courier"/>
+          <w:sz w:val="20"/>
+          <w:szCs w:val="20"/>
+        </w:rPr>
+        <w:tab/>
+        <w:t>S1  0.00 0.01</w:t>
+      </w:r>
+    </w:p>
+    <w:p>
+      <w:pPr>
+        <w:tabs>
+          <w:tab w:val="left" w:pos="916"/>
+          <w:tab w:val="left" w:pos="1832"/>
+          <w:tab w:val="left" w:pos="2748"/>
+          <w:tab w:val="left" w:pos="3664"/>
+          <w:tab w:val="left" w:pos="4580"/>
+          <w:tab w:val="left" w:pos="5496"/>
+          <w:tab w:val="left" w:pos="6412"/>
+          <w:tab w:val="left" w:pos="7328"/>
+          <w:tab w:val="left" w:pos="8244"/>
+          <w:tab w:val="left" w:pos="9160"/>
+          <w:tab w:val="left" w:pos="10076"/>
+          <w:tab w:val="left" w:pos="10992"/>
+          <w:tab w:val="left" w:pos="11908"/>
+          <w:tab w:val="left" w:pos="12824"/>
+          <w:tab w:val="left" w:pos="13740"/>
+          <w:tab w:val="left" w:pos="14656"/>
+        </w:tabs>
+        <w:rPr>
+          <w:rFonts w:ascii="Courier" w:hAnsi="Courier" w:cs="Courier"/>
+          <w:sz w:val="20"/>
+          <w:szCs w:val="20"/>
+        </w:rPr>
+      </w:pPr>
+      <w:r>
+        <w:rPr>
+          <w:rFonts w:ascii="Courier" w:hAnsi="Courier" w:cs="Courier"/>
+          <w:sz w:val="20"/>
+          <w:szCs w:val="20"/>
+        </w:rPr>
+        <w:tab/>
+        <w:t>S2  0.00 0.20</w:t>
+      </w:r>
+    </w:p>
+    <w:p>
+      <w:pPr>
+        <w:tabs>
+          <w:tab w:val="left" w:pos="916"/>
+          <w:tab w:val="left" w:pos="1832"/>
+          <w:tab w:val="left" w:pos="2748"/>
+          <w:tab w:val="left" w:pos="3664"/>
+          <w:tab w:val="left" w:pos="4580"/>
+          <w:tab w:val="left" w:pos="5496"/>
+          <w:tab w:val="left" w:pos="6412"/>
+          <w:tab w:val="left" w:pos="7328"/>
+          <w:tab w:val="left" w:pos="8244"/>
+          <w:tab w:val="left" w:pos="9160"/>
+          <w:tab w:val="left" w:pos="10076"/>
+          <w:tab w:val="left" w:pos="10992"/>
+          <w:tab w:val="left" w:pos="11908"/>
+          <w:tab w:val="left" w:pos="12824"/>
+          <w:tab w:val="left" w:pos="13740"/>
+          <w:tab w:val="left" w:pos="14656"/>
+        </w:tabs>
+        <w:rPr>
+          <w:rFonts w:ascii="Courier" w:hAnsi="Courier" w:cs="Courier"/>
+          <w:sz w:val="20"/>
+          <w:szCs w:val="20"/>
+        </w:rPr>
+      </w:pPr>
+      <w:r>
+        <w:rPr>
+          <w:rFonts w:ascii="Courier" w:hAnsi="Courier" w:cs="Courier"/>
+          <w:sz w:val="20"/>
+          <w:szCs w:val="20"/>
+        </w:rPr>
+        <w:tab/>
+        <w:t>S3  0.10 0.50</w:t>
+      </w:r>
+    </w:p>
+    <w:p>
+      <w:pPr>
+        <w:spacing w:before="100" w:beforeAutospacing="1" w:after="100" w:afterAutospacing="1"/>
+        <w:outlineLvl w:val="1"/>
+        <w:rPr>
+          <w:rFonts w:asciiTheme="majorHAnsi" w:eastAsia="Times New Roman" w:hAnsiTheme="majorHAnsi" w:cs="Times New Roman"/>
+          <w:b/>
+          <w:bCs/>
+          <w:lang w:val="en-US"/>
+        </w:rPr>
+      </w:pPr>
+      <w:r>
+        <w:rPr>
+          <w:rFonts w:asciiTheme="majorHAnsi" w:eastAsia="Times New Roman" w:hAnsiTheme="majorHAnsi" w:cs="Times New Roman"/>
+          <w:b/>
+          <w:bCs/>
+          <w:lang w:val="en-US"/>
+        </w:rPr>
+        <w:t>For single file the output file is out.profile</w:t>
+      </w:r>
+    </w:p>
+    <w:p>
+      <w:pPr>
+        <w:spacing w:before="100" w:beforeAutospacing="1" w:after="100" w:afterAutospacing="1"/>
+        <w:outlineLvl w:val="1"/>
+        <w:rPr>
+          <w:rFonts w:asciiTheme="majorHAnsi" w:eastAsia="Times New Roman" w:hAnsiTheme="majorHAnsi" w:cs="Times New Roman"/>
+          <w:b/>
+          <w:bCs/>
+          <w:lang w:val="en-US"/>
+        </w:rPr>
+      </w:pPr>
+      <w:r>
+        <w:rPr>
+          <w:rFonts w:asciiTheme="majorHAnsi" w:eastAsia="Times New Roman" w:hAnsiTheme="majorHAnsi" w:cs="Times New Roman"/>
+          <w:b/>
+          <w:bCs/>
+          <w:lang w:val="en-US"/>
+        </w:rPr>
+        <w:t>FID IID score</w:t>
+      </w:r>
+    </w:p>
+    <w:p>
+      <w:pPr>
+        <w:spacing w:before="100" w:beforeAutospacing="1" w:after="100" w:afterAutospacing="1"/>
+        <w:outlineLvl w:val="1"/>
+        <w:rPr>
+          <w:rFonts w:asciiTheme="majorHAnsi" w:eastAsia="Times New Roman" w:hAnsiTheme="majorHAnsi" w:cs="Times New Roman"/>
+          <w:b/>
+          <w:bCs/>
+          <w:lang w:val="en-US"/>
+        </w:rPr>
+      </w:pPr>
+      <w:r>
+        <w:rPr>
+          <w:rFonts w:asciiTheme="majorHAnsi" w:eastAsia="Times New Roman" w:hAnsiTheme="majorHAnsi" w:cs="Times New Roman"/>
+          <w:b/>
+          <w:bCs/>
+          <w:lang w:val="en-US"/>
+        </w:rPr>
+        <w:t>0 1 0.009</w:t>
+      </w:r>
+    </w:p>
+    <w:p>
+      <w:pPr>
+        <w:spacing w:before="100" w:beforeAutospacing="1" w:after="100" w:afterAutospacing="1"/>
+        <w:outlineLvl w:val="1"/>
+        <w:rPr>
+          <w:rFonts w:asciiTheme="majorHAnsi" w:eastAsia="Times New Roman" w:hAnsiTheme="majorHAnsi" w:cs="Times New Roman"/>
+          <w:b/>
+          <w:bCs/>
+          <w:lang w:val="en-US"/>
+        </w:rPr>
+      </w:pPr>
+      <w:r>
+        <w:rPr>
+          <w:rFonts w:asciiTheme="majorHAnsi" w:eastAsia="Times New Roman" w:hAnsiTheme="majorHAnsi" w:cs="Times New Roman"/>
+          <w:b/>
+          <w:bCs/>
+          <w:lang w:val="en-US"/>
+        </w:rPr>
+        <w:t>1 1 -0.008</w:t>
+      </w:r>
+    </w:p>
+    <w:p>
+      <w:pPr>
+        <w:spacing w:before="100" w:beforeAutospacing="1" w:after="100" w:afterAutospacing="1"/>
+        <w:outlineLvl w:val="1"/>
+        <w:rPr>
+          <w:rFonts w:asciiTheme="majorHAnsi" w:eastAsia="Times New Roman" w:hAnsiTheme="majorHAnsi" w:cs="Times New Roman"/>
+          <w:b/>
+          <w:bCs/>
+          <w:lang w:val="en-US"/>
+        </w:rPr>
+      </w:pPr>
+    </w:p>
+    <w:p>
+      <w:pPr>
+        <w:spacing w:before="100" w:beforeAutospacing="1" w:after="100" w:afterAutospacing="1"/>
+        <w:outlineLvl w:val="1"/>
+        <w:rPr>
+          <w:rFonts w:asciiTheme="majorHAnsi" w:eastAsia="Times New Roman" w:hAnsiTheme="majorHAnsi" w:cs="Times New Roman"/>
+          <w:b/>
+          <w:bCs/>
+          <w:lang w:val="en-US"/>
+        </w:rPr>
+      </w:pPr>
+      <w:r>
+        <w:rPr>
+          <w:rFonts w:asciiTheme="majorHAnsi" w:eastAsia="Times New Roman" w:hAnsiTheme="majorHAnsi" w:cs="Times New Roman"/>
+          <w:b/>
+          <w:bCs/>
+          <w:lang w:val="en-US"/>
+        </w:rPr>
+        <w:t>For multiple scores from SNP substes, the output file</w:t>
+      </w:r>
+    </w:p>
+    <w:bookmarkEnd w:id="0"/>
+    <w:p>
+      <w:pPr>
+        <w:spacing w:line="360" w:lineRule="auto"/>
+        <w:rPr>
+          <w:rFonts w:asciiTheme="majorHAnsi" w:hAnsiTheme="majorHAnsi"/>
+          <w:lang w:val="en-US"/>
+        </w:rPr>
+      </w:pPr>
+      <w:r>
+        <w:rPr>
+          <w:rFonts w:asciiTheme="majorHAnsi" w:hAnsiTheme="majorHAnsi"/>
+          <w:lang w:val="en-US"/>
+        </w:rPr>
+        <w:t>FID</w:t>
+      </w:r>
+      <w:r>
+        <w:rPr>
+          <w:rFonts w:asciiTheme="majorHAnsi" w:hAnsiTheme="majorHAnsi"/>
+          <w:lang w:val="en-US"/>
+        </w:rPr>
+        <w:tab/>
+        <w:t>IID</w:t>
+      </w:r>
+      <w:r>
+        <w:rPr>
+          <w:rFonts w:asciiTheme="majorHAnsi" w:hAnsiTheme="majorHAnsi"/>
+          <w:lang w:val="en-US"/>
+        </w:rPr>
+        <w:tab/>
+        <w:t>score.S1</w:t>
+      </w:r>
+      <w:r>
+        <w:rPr>
+          <w:rFonts w:asciiTheme="majorHAnsi" w:hAnsiTheme="majorHAnsi"/>
+          <w:lang w:val="en-US"/>
+        </w:rPr>
+        <w:tab/>
+        <w:t>score.S2</w:t>
+      </w:r>
+      <w:r>
+        <w:rPr>
+          <w:rFonts w:asciiTheme="majorHAnsi" w:hAnsiTheme="majorHAnsi"/>
+          <w:lang w:val="en-US"/>
+        </w:rPr>
+        <w:tab/>
+        <w:t>score.s3</w:t>
+      </w:r>
+      <w:r>
+        <w:rPr>
+          <w:rFonts w:asciiTheme="majorHAnsi" w:hAnsiTheme="majorHAnsi"/>
+          <w:lang w:val="en-US"/>
+        </w:rPr>
+        <w:tab/>
+        <w:t>…</w:t>
+      </w:r>
+    </w:p>
+    <w:p>
+      <w:pPr>
+        <w:spacing w:line="360" w:lineRule="auto"/>
+        <w:rPr>
+          <w:rFonts w:asciiTheme="majorHAnsi" w:hAnsiTheme="majorHAnsi"/>
+          <w:lang w:val="en-US"/>
+        </w:rPr>
+      </w:pPr>
+      <w:r>
+        <w:rPr>
+          <w:rFonts w:asciiTheme="majorHAnsi" w:hAnsiTheme="majorHAnsi"/>
+          <w:lang w:val="en-US"/>
+        </w:rPr>
+        <w:t>0</w:t>
+      </w:r>
+      <w:r>
+        <w:rPr>
+          <w:rFonts w:asciiTheme="majorHAnsi" w:hAnsiTheme="majorHAnsi"/>
+          <w:lang w:val="en-US"/>
+        </w:rPr>
+        <w:tab/>
+        <w:t>1</w:t>
+      </w:r>
+      <w:r>
+        <w:rPr>
+          <w:rFonts w:asciiTheme="majorHAnsi" w:hAnsiTheme="majorHAnsi"/>
+          <w:lang w:val="en-US"/>
+        </w:rPr>
+        <w:tab/>
+        <w:t>0.009</w:t>
+      </w:r>
+      <w:r>
+        <w:rPr>
+          <w:rFonts w:asciiTheme="majorHAnsi" w:hAnsiTheme="majorHAnsi"/>
+          <w:lang w:val="en-US"/>
+        </w:rPr>
+        <w:tab/>
+      </w:r>
+      <w:r>
+        <w:rPr>
+          <w:rFonts w:asciiTheme="majorHAnsi" w:hAnsiTheme="majorHAnsi"/>
+          <w:lang w:val="en-US"/>
+        </w:rPr>
+        <w:tab/>
+        <w:t>0.003</w:t>
+      </w:r>
+      <w:r>
+        <w:rPr>
+          <w:rFonts w:asciiTheme="majorHAnsi" w:hAnsiTheme="majorHAnsi"/>
+          <w:lang w:val="en-US"/>
+        </w:rPr>
+        <w:tab/>
+      </w:r>
+      <w:r>
+        <w:rPr>
+          <w:rFonts w:asciiTheme="majorHAnsi" w:hAnsiTheme="majorHAnsi"/>
+          <w:lang w:val="en-US"/>
+        </w:rPr>
+        <w:tab/>
+        <w:t>0.002</w:t>
+      </w:r>
+      <w:r>
+        <w:rPr>
+          <w:rFonts w:asciiTheme="majorHAnsi" w:hAnsiTheme="majorHAnsi"/>
+          <w:lang w:val="en-US"/>
+        </w:rPr>
+        <w:tab/>
+      </w:r>
+      <w:r>
+        <w:rPr>
+          <w:rFonts w:asciiTheme="majorHAnsi" w:hAnsiTheme="majorHAnsi"/>
+          <w:lang w:val="en-US"/>
+        </w:rPr>
+        <w:tab/>
+        <w:t>…</w:t>
+      </w:r>
+    </w:p>
+    <w:p>
+      <w:pPr>
+        <w:spacing w:line="360" w:lineRule="auto"/>
+        <w:rPr>
+          <w:rFonts w:asciiTheme="majorHAnsi" w:hAnsiTheme="majorHAnsi"/>
+          <w:lang w:val="en-US"/>
+        </w:rPr>
+      </w:pPr>
+      <w:r>
+        <w:rPr>
+          <w:rFonts w:asciiTheme="majorHAnsi" w:hAnsiTheme="majorHAnsi"/>
+          <w:lang w:val="en-US"/>
+        </w:rPr>
+        <w:t>1</w:t>
+      </w:r>
+      <w:r>
+        <w:rPr>
+          <w:rFonts w:asciiTheme="majorHAnsi" w:hAnsiTheme="majorHAnsi"/>
+          <w:lang w:val="en-US"/>
+        </w:rPr>
+        <w:tab/>
+        <w:t>2</w:t>
+      </w:r>
+      <w:r>
+        <w:rPr>
+          <w:rFonts w:asciiTheme="majorHAnsi" w:hAnsiTheme="majorHAnsi"/>
+          <w:lang w:val="en-US"/>
+        </w:rPr>
+        <w:tab/>
+        <w:t>-0.008</w:t>
+      </w:r>
+      <w:r>
+        <w:rPr>
+          <w:rFonts w:asciiTheme="majorHAnsi" w:hAnsiTheme="majorHAnsi"/>
+          <w:lang w:val="en-US"/>
+        </w:rPr>
+        <w:tab/>
+      </w:r>
+      <w:r>
+        <w:rPr>
+          <w:rFonts w:asciiTheme="majorHAnsi" w:hAnsiTheme="majorHAnsi"/>
+          <w:lang w:val="en-US"/>
+        </w:rPr>
+        <w:tab/>
+        <w:t>0.001</w:t>
+      </w:r>
+      <w:r>
+        <w:rPr>
+          <w:rFonts w:asciiTheme="majorHAnsi" w:hAnsiTheme="majorHAnsi"/>
+          <w:lang w:val="en-US"/>
+        </w:rPr>
+        <w:tab/>
+      </w:r>
+      <w:r>
+        <w:rPr>
+          <w:rFonts w:asciiTheme="majorHAnsi" w:hAnsiTheme="majorHAnsi"/>
+          <w:lang w:val="en-US"/>
+        </w:rPr>
+        <w:tab/>
+        <w:t>-0.002</w:t>
+      </w:r>
+      <w:r>
+        <w:rPr>
+          <w:rFonts w:asciiTheme="majorHAnsi" w:hAnsiTheme="majorHAnsi"/>
+          <w:lang w:val="en-US"/>
+        </w:rPr>
+        <w:tab/>
+      </w:r>
+      <w:r>
+        <w:rPr>
+          <w:rFonts w:asciiTheme="majorHAnsi" w:hAnsiTheme="majorHAnsi"/>
+          <w:lang w:val="en-US"/>
+        </w:rPr>
+        <w:tab/>
+        <w:t>…</w:t>
+      </w:r>
+    </w:p>
+    <w:p>
+      <w:pPr>
+        <w:spacing w:line="360" w:lineRule="auto"/>
+        <w:rPr>
+          <w:rFonts w:asciiTheme="majorHAnsi" w:hAnsiTheme="majorHAnsi"/>
+          <w:lang w:val="en-US"/>
+        </w:rPr>
+      </w:pPr>
+      <w:bookmarkStart w:id="1" w:name="_GoBack"/>
+      <w:bookmarkEnd w:id="1"/>
     </w:p>
     <w:sectPr>
       <w:pgSz w:w="11900" w:h="16840"/>
@@ -6703,7 +8692,7 @@
         <w:rStyle w:val="PageNumber"/>
         <w:noProof/>
       </w:rPr>
-      <w:t>8</w:t>
+      <w:t>1</w:t>
     </w:r>
     <w:r>
       <w:rPr>
@@ -6895,6 +8884,25 @@
     <w:name w:val="Normal"/>
     <w:qFormat/>
   </w:style>
+  <w:style w:type="paragraph" w:styleId="Heading2">
+    <w:name w:val="heading 2"/>
+    <w:basedOn w:val="Normal"/>
+    <w:link w:val="Heading2Char"/>
+    <w:uiPriority w:val="9"/>
+    <w:qFormat/>
+    <w:rsid w:val="00F91536"/>
+    <w:pPr>
+      <w:spacing w:before="100" w:beforeAutospacing="1" w:after="100" w:afterAutospacing="1"/>
+      <w:outlineLvl w:val="1"/>
+    </w:pPr>
+    <w:rPr>
+      <w:rFonts w:ascii="Times" w:hAnsi="Times"/>
+      <w:b/>
+      <w:bCs/>
+      <w:sz w:val="36"/>
+      <w:szCs w:val="36"/>
+    </w:rPr>
+  </w:style>
   <w:style w:type="character" w:default="1" w:styleId="DefaultParagraphFont">
     <w:name w:val="Default Paragraph Font"/>
     <w:uiPriority w:val="1"/>
@@ -7010,6 +9018,80 @@
     <w:semiHidden/>
     <w:unhideWhenUsed/>
     <w:rsid w:val="00427079"/>
+  </w:style>
+  <w:style w:type="paragraph" w:styleId="HTMLPreformatted">
+    <w:name w:val="HTML Preformatted"/>
+    <w:basedOn w:val="Normal"/>
+    <w:link w:val="HTMLPreformattedChar"/>
+    <w:uiPriority w:val="99"/>
+    <w:semiHidden/>
+    <w:unhideWhenUsed/>
+    <w:rsid w:val="00F91536"/>
+    <w:pPr>
+      <w:tabs>
+        <w:tab w:val="left" w:pos="916"/>
+        <w:tab w:val="left" w:pos="1832"/>
+        <w:tab w:val="left" w:pos="2748"/>
+        <w:tab w:val="left" w:pos="3664"/>
+        <w:tab w:val="left" w:pos="4580"/>
+        <w:tab w:val="left" w:pos="5496"/>
+        <w:tab w:val="left" w:pos="6412"/>
+        <w:tab w:val="left" w:pos="7328"/>
+        <w:tab w:val="left" w:pos="8244"/>
+        <w:tab w:val="left" w:pos="9160"/>
+        <w:tab w:val="left" w:pos="10076"/>
+        <w:tab w:val="left" w:pos="10992"/>
+        <w:tab w:val="left" w:pos="11908"/>
+        <w:tab w:val="left" w:pos="12824"/>
+        <w:tab w:val="left" w:pos="13740"/>
+        <w:tab w:val="left" w:pos="14656"/>
+      </w:tabs>
+    </w:pPr>
+    <w:rPr>
+      <w:rFonts w:ascii="Courier" w:hAnsi="Courier" w:cs="Courier"/>
+      <w:sz w:val="20"/>
+      <w:szCs w:val="20"/>
+    </w:rPr>
+  </w:style>
+  <w:style w:type="character" w:customStyle="1" w:styleId="HTMLPreformattedChar">
+    <w:name w:val="HTML Preformatted Char"/>
+    <w:basedOn w:val="DefaultParagraphFont"/>
+    <w:link w:val="HTMLPreformatted"/>
+    <w:uiPriority w:val="99"/>
+    <w:semiHidden/>
+    <w:rsid w:val="00F91536"/>
+    <w:rPr>
+      <w:rFonts w:ascii="Courier" w:hAnsi="Courier" w:cs="Courier"/>
+      <w:sz w:val="20"/>
+      <w:szCs w:val="20"/>
+    </w:rPr>
+  </w:style>
+  <w:style w:type="character" w:customStyle="1" w:styleId="Heading2Char">
+    <w:name w:val="Heading 2 Char"/>
+    <w:basedOn w:val="DefaultParagraphFont"/>
+    <w:link w:val="Heading2"/>
+    <w:uiPriority w:val="9"/>
+    <w:rsid w:val="00F91536"/>
+    <w:rPr>
+      <w:rFonts w:ascii="Times" w:hAnsi="Times"/>
+      <w:b/>
+      <w:bCs/>
+      <w:sz w:val="36"/>
+      <w:szCs w:val="36"/>
+    </w:rPr>
+  </w:style>
+  <w:style w:type="character" w:styleId="HTMLTypewriter">
+    <w:name w:val="HTML Typewriter"/>
+    <w:basedOn w:val="DefaultParagraphFont"/>
+    <w:uiPriority w:val="99"/>
+    <w:semiHidden/>
+    <w:unhideWhenUsed/>
+    <w:rsid w:val="00F91536"/>
+    <w:rPr>
+      <w:rFonts w:ascii="Courier" w:eastAsiaTheme="minorEastAsia" w:hAnsi="Courier" w:cs="Courier"/>
+      <w:sz w:val="20"/>
+      <w:szCs w:val="20"/>
+    </w:rPr>
   </w:style>
 </w:styles>
 </file>
@@ -7170,6 +9252,25 @@
     <w:name w:val="Normal"/>
     <w:qFormat/>
   </w:style>
+  <w:style w:type="paragraph" w:styleId="Heading2">
+    <w:name w:val="heading 2"/>
+    <w:basedOn w:val="Normal"/>
+    <w:link w:val="Heading2Char"/>
+    <w:uiPriority w:val="9"/>
+    <w:qFormat/>
+    <w:rsid w:val="00F91536"/>
+    <w:pPr>
+      <w:spacing w:before="100" w:beforeAutospacing="1" w:after="100" w:afterAutospacing="1"/>
+      <w:outlineLvl w:val="1"/>
+    </w:pPr>
+    <w:rPr>
+      <w:rFonts w:ascii="Times" w:hAnsi="Times"/>
+      <w:b/>
+      <w:bCs/>
+      <w:sz w:val="36"/>
+      <w:szCs w:val="36"/>
+    </w:rPr>
+  </w:style>
   <w:style w:type="character" w:default="1" w:styleId="DefaultParagraphFont">
     <w:name w:val="Default Paragraph Font"/>
     <w:uiPriority w:val="1"/>
@@ -7285,6 +9386,80 @@
     <w:semiHidden/>
     <w:unhideWhenUsed/>
     <w:rsid w:val="00427079"/>
+  </w:style>
+  <w:style w:type="paragraph" w:styleId="HTMLPreformatted">
+    <w:name w:val="HTML Preformatted"/>
+    <w:basedOn w:val="Normal"/>
+    <w:link w:val="HTMLPreformattedChar"/>
+    <w:uiPriority w:val="99"/>
+    <w:semiHidden/>
+    <w:unhideWhenUsed/>
+    <w:rsid w:val="00F91536"/>
+    <w:pPr>
+      <w:tabs>
+        <w:tab w:val="left" w:pos="916"/>
+        <w:tab w:val="left" w:pos="1832"/>
+        <w:tab w:val="left" w:pos="2748"/>
+        <w:tab w:val="left" w:pos="3664"/>
+        <w:tab w:val="left" w:pos="4580"/>
+        <w:tab w:val="left" w:pos="5496"/>
+        <w:tab w:val="left" w:pos="6412"/>
+        <w:tab w:val="left" w:pos="7328"/>
+        <w:tab w:val="left" w:pos="8244"/>
+        <w:tab w:val="left" w:pos="9160"/>
+        <w:tab w:val="left" w:pos="10076"/>
+        <w:tab w:val="left" w:pos="10992"/>
+        <w:tab w:val="left" w:pos="11908"/>
+        <w:tab w:val="left" w:pos="12824"/>
+        <w:tab w:val="left" w:pos="13740"/>
+        <w:tab w:val="left" w:pos="14656"/>
+      </w:tabs>
+    </w:pPr>
+    <w:rPr>
+      <w:rFonts w:ascii="Courier" w:hAnsi="Courier" w:cs="Courier"/>
+      <w:sz w:val="20"/>
+      <w:szCs w:val="20"/>
+    </w:rPr>
+  </w:style>
+  <w:style w:type="character" w:customStyle="1" w:styleId="HTMLPreformattedChar">
+    <w:name w:val="HTML Preformatted Char"/>
+    <w:basedOn w:val="DefaultParagraphFont"/>
+    <w:link w:val="HTMLPreformatted"/>
+    <w:uiPriority w:val="99"/>
+    <w:semiHidden/>
+    <w:rsid w:val="00F91536"/>
+    <w:rPr>
+      <w:rFonts w:ascii="Courier" w:hAnsi="Courier" w:cs="Courier"/>
+      <w:sz w:val="20"/>
+      <w:szCs w:val="20"/>
+    </w:rPr>
+  </w:style>
+  <w:style w:type="character" w:customStyle="1" w:styleId="Heading2Char">
+    <w:name w:val="Heading 2 Char"/>
+    <w:basedOn w:val="DefaultParagraphFont"/>
+    <w:link w:val="Heading2"/>
+    <w:uiPriority w:val="9"/>
+    <w:rsid w:val="00F91536"/>
+    <w:rPr>
+      <w:rFonts w:ascii="Times" w:hAnsi="Times"/>
+      <w:b/>
+      <w:bCs/>
+      <w:sz w:val="36"/>
+      <w:szCs w:val="36"/>
+    </w:rPr>
+  </w:style>
+  <w:style w:type="character" w:styleId="HTMLTypewriter">
+    <w:name w:val="HTML Typewriter"/>
+    <w:basedOn w:val="DefaultParagraphFont"/>
+    <w:uiPriority w:val="99"/>
+    <w:semiHidden/>
+    <w:unhideWhenUsed/>
+    <w:rsid w:val="00F91536"/>
+    <w:rPr>
+      <w:rFonts w:ascii="Courier" w:eastAsiaTheme="minorEastAsia" w:hAnsi="Courier" w:cs="Courier"/>
+      <w:sz w:val="20"/>
+      <w:szCs w:val="20"/>
+    </w:rPr>
   </w:style>
 </w:styles>
 </file>
@@ -7614,7 +9789,7 @@
 </file>
 
 <file path=customXml/itemProps1.xml><?xml version="1.0" encoding="utf-8"?>
-<ds:datastoreItem xmlns:ds="http://schemas.openxmlformats.org/officeDocument/2006/customXml" ds:itemID="{48302888-A386-A445-AACC-83B0E77A612C}">
+<ds:datastoreItem xmlns:ds="http://schemas.openxmlformats.org/officeDocument/2006/customXml" ds:itemID="{9F6ECEA0-5E47-8248-A8AC-6858B9A0A823}">
   <ds:schemaRefs>
     <ds:schemaRef ds:uri="http://schemas.openxmlformats.org/officeDocument/2006/bibliography"/>
   </ds:schemaRefs>

</xml_diff>

<commit_message>
[HE] Fix grammar mistakes in the document.
</commit_message>
<xml_diff>
--- a/HE/doc/HEManual.docx
+++ b/HE/doc/HEManual.docx
@@ -181,6 +181,436 @@
         </w:rPr>
         <w:t>s</w:t>
       </w:r>
+      <w:r>
+        <w:rPr>
+          <w:rFonts w:asciiTheme="majorHAnsi" w:hAnsiTheme="majorHAnsi"/>
+          <w:lang w:val="en-US"/>
+        </w:rPr>
+        <w:t xml:space="preserve"> will be lined up and output.</w:t>
+      </w:r>
+      <w:r>
+        <w:rPr>
+          <w:rFonts w:asciiTheme="majorHAnsi" w:hAnsiTheme="majorHAnsi"/>
+          <w:lang w:val="en-US"/>
+        </w:rPr>
+        <w:t xml:space="preserve">  Only overlapping markers</w:t>
+      </w:r>
+      <w:r>
+        <w:rPr>
+          <w:rFonts w:asciiTheme="majorHAnsi" w:hAnsiTheme="majorHAnsi"/>
+          <w:lang w:val="en-US"/>
+        </w:rPr>
+        <w:t>, which have the same marker names and the same reference alleles,</w:t>
+      </w:r>
+      <w:r>
+        <w:rPr>
+          <w:rFonts w:asciiTheme="majorHAnsi" w:hAnsiTheme="majorHAnsi"/>
+          <w:lang w:val="en-US"/>
+        </w:rPr>
+        <w:t xml:space="preserve"> are used for further analysis.</w:t>
+      </w:r>
+      <w:r>
+        <w:rPr>
+          <w:rFonts w:asciiTheme="majorHAnsi" w:hAnsiTheme="majorHAnsi"/>
+          <w:lang w:val="en-US"/>
+        </w:rPr>
+        <w:t xml:space="preserve"> </w:t>
+      </w:r>
+    </w:p>
+    <w:p>
+      <w:pPr>
+        <w:spacing w:line="360" w:lineRule="auto"/>
+        <w:rPr>
+          <w:rFonts w:asciiTheme="majorHAnsi" w:hAnsiTheme="majorHAnsi"/>
+          <w:lang w:val="en-US"/>
+        </w:rPr>
+      </w:pPr>
+      <w:r>
+        <w:rPr>
+          <w:rFonts w:asciiTheme="majorHAnsi" w:hAnsiTheme="majorHAnsi"/>
+          <w:lang w:val="en-US"/>
+        </w:rPr>
+        <w:t>Caution:</w:t>
+      </w:r>
+    </w:p>
+    <w:p>
+      <w:pPr>
+        <w:spacing w:line="360" w:lineRule="auto"/>
+        <w:rPr>
+          <w:rFonts w:asciiTheme="majorHAnsi" w:hAnsiTheme="majorHAnsi"/>
+          <w:lang w:val="en-US"/>
+        </w:rPr>
+      </w:pPr>
+      <w:r>
+        <w:rPr>
+          <w:rFonts w:asciiTheme="majorHAnsi" w:hAnsiTheme="majorHAnsi"/>
+          <w:lang w:val="en-US"/>
+        </w:rPr>
+        <w:t>Strand issues for ambiguous SNPs which have A/T and G/C alleles could not be distinguished in the analysis.</w:t>
+      </w:r>
+    </w:p>
+    <w:p>
+      <w:pPr>
+        <w:spacing w:line="360" w:lineRule="auto"/>
+        <w:rPr>
+          <w:rFonts w:asciiTheme="majorHAnsi" w:hAnsiTheme="majorHAnsi"/>
+          <w:lang w:val="en-US"/>
+        </w:rPr>
+      </w:pPr>
+    </w:p>
+    <w:p>
+      <w:pPr>
+        <w:spacing w:line="360" w:lineRule="auto"/>
+        <w:rPr>
+          <w:rFonts w:asciiTheme="majorHAnsi" w:hAnsiTheme="majorHAnsi"/>
+          <w:b/>
+          <w:lang w:val="en-US"/>
+        </w:rPr>
+      </w:pPr>
+      <w:r>
+        <w:rPr>
+          <w:rFonts w:asciiTheme="majorHAnsi" w:hAnsiTheme="majorHAnsi"/>
+          <w:b/>
+          <w:lang w:val="en-US"/>
+        </w:rPr>
+        <w:t>Options</w:t>
+      </w:r>
+    </w:p>
+    <w:p>
+      <w:pPr>
+        <w:spacing w:line="360" w:lineRule="auto"/>
+        <w:rPr>
+          <w:rFonts w:asciiTheme="majorHAnsi" w:hAnsiTheme="majorHAnsi"/>
+          <w:lang w:val="en-US"/>
+        </w:rPr>
+      </w:pPr>
+      <w:r>
+        <w:rPr>
+          <w:rFonts w:asciiTheme="majorHAnsi" w:hAnsiTheme="majorHAnsi"/>
+          <w:lang w:val="en-US"/>
+        </w:rPr>
+        <w:t>--</w:t>
+      </w:r>
+      <w:r>
+        <w:rPr>
+          <w:rFonts w:asciiTheme="majorHAnsi" w:hAnsiTheme="majorHAnsi"/>
+          <w:lang w:val="en-US"/>
+        </w:rPr>
+        <w:t>realcheck</w:t>
+      </w:r>
+    </w:p>
+    <w:p>
+      <w:pPr>
+        <w:spacing w:line="360" w:lineRule="auto"/>
+        <w:rPr>
+          <w:rFonts w:asciiTheme="majorHAnsi" w:hAnsiTheme="majorHAnsi"/>
+          <w:lang w:val="en-US"/>
+        </w:rPr>
+      </w:pPr>
+      <w:r>
+        <w:rPr>
+          <w:rFonts w:asciiTheme="majorHAnsi" w:hAnsiTheme="majorHAnsi"/>
+          <w:lang w:val="en-US"/>
+        </w:rPr>
+        <w:t xml:space="preserve">This is the general command for </w:t>
+      </w:r>
+      <w:r>
+        <w:rPr>
+          <w:rFonts w:asciiTheme="majorHAnsi" w:hAnsiTheme="majorHAnsi"/>
+          <w:lang w:val="en-US"/>
+        </w:rPr>
+        <w:t xml:space="preserve">invoking </w:t>
+      </w:r>
+      <w:r>
+        <w:rPr>
+          <w:rFonts w:asciiTheme="majorHAnsi" w:hAnsiTheme="majorHAnsi"/>
+          <w:lang w:val="en-US"/>
+        </w:rPr>
+        <w:t>realcheck option</w:t>
+      </w:r>
+      <w:r>
+        <w:rPr>
+          <w:rFonts w:asciiTheme="majorHAnsi" w:hAnsiTheme="majorHAnsi"/>
+          <w:lang w:val="en-US"/>
+        </w:rPr>
+        <w:t>.</w:t>
+      </w:r>
+    </w:p>
+    <w:p>
+      <w:pPr>
+        <w:spacing w:line="360" w:lineRule="auto"/>
+        <w:rPr>
+          <w:rFonts w:asciiTheme="majorHAnsi" w:hAnsiTheme="majorHAnsi"/>
+          <w:lang w:val="en-US"/>
+        </w:rPr>
+      </w:pPr>
+    </w:p>
+    <w:p>
+      <w:pPr>
+        <w:spacing w:line="360" w:lineRule="auto"/>
+        <w:rPr>
+          <w:rFonts w:asciiTheme="majorHAnsi" w:hAnsiTheme="majorHAnsi"/>
+          <w:lang w:val="en-US"/>
+        </w:rPr>
+      </w:pPr>
+      <w:r>
+        <w:rPr>
+          <w:rFonts w:asciiTheme="majorHAnsi" w:hAnsiTheme="majorHAnsi"/>
+          <w:lang w:val="en-US"/>
+        </w:rPr>
+        <w:t>--</w:t>
+      </w:r>
+      <w:r>
+        <w:rPr>
+          <w:rFonts w:asciiTheme="majorHAnsi" w:hAnsiTheme="majorHAnsi"/>
+          <w:lang w:val="en-US"/>
+        </w:rPr>
+        <w:t>bfile2</w:t>
+      </w:r>
+    </w:p>
+    <w:p>
+      <w:pPr>
+        <w:spacing w:line="360" w:lineRule="auto"/>
+        <w:rPr>
+          <w:rFonts w:asciiTheme="majorHAnsi" w:hAnsiTheme="majorHAnsi"/>
+          <w:lang w:val="en-US"/>
+        </w:rPr>
+      </w:pPr>
+      <w:r>
+        <w:rPr>
+          <w:rFonts w:asciiTheme="majorHAnsi" w:hAnsiTheme="majorHAnsi"/>
+          <w:lang w:val="en-US"/>
+        </w:rPr>
+        <w:t>Specifying t</w:t>
+      </w:r>
+      <w:r>
+        <w:rPr>
+          <w:rFonts w:asciiTheme="majorHAnsi" w:hAnsiTheme="majorHAnsi"/>
+          <w:lang w:val="en-US"/>
+        </w:rPr>
+        <w:t xml:space="preserve">he second file </w:t>
+      </w:r>
+      <w:r>
+        <w:rPr>
+          <w:rFonts w:asciiTheme="majorHAnsi" w:hAnsiTheme="majorHAnsi"/>
+          <w:lang w:val="en-US"/>
+        </w:rPr>
+        <w:t>in</w:t>
+      </w:r>
+      <w:r>
+        <w:rPr>
+          <w:rFonts w:asciiTheme="majorHAnsi" w:hAnsiTheme="majorHAnsi"/>
+          <w:lang w:val="en-US"/>
+        </w:rPr>
+        <w:t xml:space="preserve"> real-check</w:t>
+      </w:r>
+      <w:r>
+        <w:rPr>
+          <w:rFonts w:asciiTheme="majorHAnsi" w:hAnsiTheme="majorHAnsi"/>
+          <w:lang w:val="en-US"/>
+        </w:rPr>
+        <w:t xml:space="preserve"> operation</w:t>
+      </w:r>
+      <w:r>
+        <w:rPr>
+          <w:rFonts w:asciiTheme="majorHAnsi" w:hAnsiTheme="majorHAnsi"/>
+          <w:lang w:val="en-US"/>
+        </w:rPr>
+        <w:t>.</w:t>
+      </w:r>
+    </w:p>
+    <w:p>
+      <w:pPr>
+        <w:spacing w:line="360" w:lineRule="auto"/>
+        <w:rPr>
+          <w:rFonts w:asciiTheme="majorHAnsi" w:hAnsiTheme="majorHAnsi" w:cs="Monaco"/>
+          <w:lang w:val="en-US"/>
+        </w:rPr>
+      </w:pPr>
+    </w:p>
+    <w:p>
+      <w:pPr>
+        <w:spacing w:line="360" w:lineRule="auto"/>
+        <w:rPr>
+          <w:rFonts w:asciiTheme="majorHAnsi" w:hAnsiTheme="majorHAnsi" w:cs="Monaco"/>
+          <w:lang w:val="en-US"/>
+        </w:rPr>
+      </w:pPr>
+      <w:r>
+        <w:rPr>
+          <w:rFonts w:asciiTheme="majorHAnsi" w:hAnsiTheme="majorHAnsi" w:cs="Monaco"/>
+          <w:lang w:val="en-US"/>
+        </w:rPr>
+        <w:t>--</w:t>
+      </w:r>
+      <w:r>
+        <w:rPr>
+          <w:rFonts w:asciiTheme="majorHAnsi" w:hAnsiTheme="majorHAnsi" w:cs="Monaco"/>
+          <w:lang w:val="en-US"/>
+        </w:rPr>
+        <w:t>realcheck-threshold-upper</w:t>
+      </w:r>
+    </w:p>
+    <w:p>
+      <w:pPr>
+        <w:spacing w:line="360" w:lineRule="auto"/>
+        <w:rPr>
+          <w:rFonts w:asciiTheme="majorHAnsi" w:hAnsiTheme="majorHAnsi" w:cs="Monaco"/>
+          <w:lang w:val="en-US"/>
+        </w:rPr>
+      </w:pPr>
+      <w:r>
+        <w:rPr>
+          <w:rFonts w:asciiTheme="majorHAnsi" w:hAnsiTheme="majorHAnsi" w:cs="Monaco"/>
+          <w:lang w:val="en-US"/>
+        </w:rPr>
+        <w:t>The upper bounder of similarity for realcheck, the default value is 1.</w:t>
+      </w:r>
+    </w:p>
+    <w:p>
+      <w:pPr>
+        <w:spacing w:line="360" w:lineRule="auto"/>
+        <w:rPr>
+          <w:rFonts w:asciiTheme="majorHAnsi" w:hAnsiTheme="majorHAnsi"/>
+          <w:lang w:val="en-US"/>
+        </w:rPr>
+      </w:pPr>
+    </w:p>
+    <w:p>
+      <w:pPr>
+        <w:spacing w:line="360" w:lineRule="auto"/>
+        <w:rPr>
+          <w:rFonts w:asciiTheme="majorHAnsi" w:hAnsiTheme="majorHAnsi" w:cs="Monaco"/>
+          <w:lang w:val="en-US"/>
+        </w:rPr>
+      </w:pPr>
+      <w:r>
+        <w:rPr>
+          <w:rFonts w:asciiTheme="majorHAnsi" w:hAnsiTheme="majorHAnsi" w:cs="Monaco"/>
+          <w:lang w:val="en-US"/>
+        </w:rPr>
+        <w:t>--</w:t>
+      </w:r>
+      <w:r>
+        <w:rPr>
+          <w:rFonts w:asciiTheme="majorHAnsi" w:hAnsiTheme="majorHAnsi" w:cs="Monaco"/>
+          <w:lang w:val="en-US"/>
+        </w:rPr>
+        <w:t>realcheck-threshold-lower</w:t>
+      </w:r>
+    </w:p>
+    <w:p>
+      <w:pPr>
+        <w:spacing w:line="360" w:lineRule="auto"/>
+        <w:rPr>
+          <w:rFonts w:asciiTheme="majorHAnsi" w:hAnsiTheme="majorHAnsi" w:cs="Monaco"/>
+          <w:lang w:val="en-US"/>
+        </w:rPr>
+      </w:pPr>
+      <w:r>
+        <w:rPr>
+          <w:rFonts w:asciiTheme="majorHAnsi" w:hAnsiTheme="majorHAnsi" w:cs="Monaco"/>
+          <w:lang w:val="en-US"/>
+        </w:rPr>
+        <w:t>The lower bounder of similarity for realcheck, the default value is 0.</w:t>
+      </w:r>
+    </w:p>
+    <w:p>
+      <w:pPr>
+        <w:spacing w:line="360" w:lineRule="auto"/>
+        <w:rPr>
+          <w:rFonts w:asciiTheme="majorHAnsi" w:hAnsiTheme="majorHAnsi"/>
+          <w:lang w:val="en-US"/>
+        </w:rPr>
+      </w:pPr>
+    </w:p>
+    <w:p>
+      <w:pPr>
+        <w:spacing w:line="360" w:lineRule="auto"/>
+        <w:rPr>
+          <w:rFonts w:asciiTheme="majorHAnsi" w:hAnsiTheme="majorHAnsi"/>
+          <w:lang w:val="en-US"/>
+        </w:rPr>
+      </w:pPr>
+      <w:r>
+        <w:rPr>
+          <w:rFonts w:asciiTheme="majorHAnsi" w:hAnsiTheme="majorHAnsi"/>
+          <w:lang w:val="en-US"/>
+        </w:rPr>
+        <w:t>--realcheck-snps</w:t>
+      </w:r>
+    </w:p>
+    <w:p>
+      <w:pPr>
+        <w:spacing w:line="360" w:lineRule="auto"/>
+        <w:rPr>
+          <w:rFonts w:asciiTheme="majorHAnsi" w:eastAsia="宋体" w:hAnsiTheme="majorHAnsi" w:hint="eastAsia"/>
+          <w:lang w:val="en-US" w:eastAsia="zh-CN"/>
+        </w:rPr>
+      </w:pPr>
+      <w:r>
+        <w:rPr>
+          <w:rFonts w:asciiTheme="majorHAnsi" w:eastAsia="宋体" w:hAnsiTheme="majorHAnsi" w:hint="eastAsia"/>
+          <w:lang w:val="en-US" w:eastAsia="zh-CN"/>
+        </w:rPr>
+        <w:t>S</w:t>
+      </w:r>
+      <w:r>
+        <w:rPr>
+          <w:rFonts w:asciiTheme="majorHAnsi" w:hAnsiTheme="majorHAnsi"/>
+          <w:lang w:val="en-US"/>
+        </w:rPr>
+        <w:t>pecif</w:t>
+      </w:r>
+      <w:r>
+        <w:rPr>
+          <w:rFonts w:asciiTheme="majorHAnsi" w:eastAsia="宋体" w:hAnsiTheme="majorHAnsi" w:hint="eastAsia"/>
+          <w:lang w:val="en-US" w:eastAsia="zh-CN"/>
+        </w:rPr>
+        <w:t>y</w:t>
+      </w:r>
+      <w:r>
+        <w:rPr>
+          <w:rFonts w:asciiTheme="majorHAnsi" w:hAnsiTheme="majorHAnsi"/>
+          <w:lang w:val="en-US"/>
+        </w:rPr>
+        <w:t xml:space="preserve"> the </w:t>
+      </w:r>
+      <w:r>
+        <w:rPr>
+          <w:rFonts w:asciiTheme="majorHAnsi" w:hAnsiTheme="majorHAnsi"/>
+          <w:lang w:val="en-US"/>
+        </w:rPr>
+        <w:t>SNP</w:t>
+      </w:r>
+      <w:r>
+        <w:rPr>
+          <w:rFonts w:asciiTheme="majorHAnsi" w:hAnsiTheme="majorHAnsi"/>
+          <w:lang w:val="en-US"/>
+        </w:rPr>
+        <w:t xml:space="preserve">s that are used </w:t>
+      </w:r>
+      <w:r>
+        <w:rPr>
+          <w:rFonts w:asciiTheme="majorHAnsi" w:eastAsia="宋体" w:hAnsiTheme="majorHAnsi" w:hint="eastAsia"/>
+          <w:lang w:val="en-US" w:eastAsia="zh-CN"/>
+        </w:rPr>
+        <w:t>to</w:t>
+      </w:r>
+      <w:r>
+        <w:rPr>
+          <w:rFonts w:asciiTheme="majorHAnsi" w:hAnsiTheme="majorHAnsi"/>
+          <w:lang w:val="en-US"/>
+        </w:rPr>
+        <w:t xml:space="preserve"> generate similarity scores.  Only </w:t>
+      </w:r>
+      <w:r>
+        <w:rPr>
+          <w:rFonts w:asciiTheme="majorHAnsi" w:eastAsia="宋体" w:hAnsiTheme="majorHAnsi" w:hint="eastAsia"/>
+          <w:lang w:val="en-US" w:eastAsia="zh-CN"/>
+        </w:rPr>
+        <w:t xml:space="preserve">the </w:t>
+      </w:r>
       <w:bookmarkStart w:id="0" w:name="_GoBack"/>
       <w:bookmarkEnd w:id="0"/>
       <w:r>
@@ -188,402 +618,35 @@
           <w:rFonts w:asciiTheme="majorHAnsi" w:hAnsiTheme="majorHAnsi"/>
           <w:lang w:val="en-US"/>
         </w:rPr>
-        <w:t xml:space="preserve"> will be lined up and output.</w:t>
-      </w:r>
-      <w:r>
-        <w:rPr>
-          <w:rFonts w:asciiTheme="majorHAnsi" w:hAnsiTheme="majorHAnsi"/>
-          <w:lang w:val="en-US"/>
-        </w:rPr>
-        <w:t xml:space="preserve">  Only overlapping markers</w:t>
-      </w:r>
-      <w:r>
-        <w:rPr>
-          <w:rFonts w:asciiTheme="majorHAnsi" w:hAnsiTheme="majorHAnsi"/>
-          <w:lang w:val="en-US"/>
-        </w:rPr>
-        <w:t>, which have the same marker names and the same reference alleles,</w:t>
-      </w:r>
-      <w:r>
-        <w:rPr>
-          <w:rFonts w:asciiTheme="majorHAnsi" w:hAnsiTheme="majorHAnsi"/>
-          <w:lang w:val="en-US"/>
-        </w:rPr>
-        <w:t xml:space="preserve"> are used for further analysis.</w:t>
-      </w:r>
-      <w:r>
-        <w:rPr>
-          <w:rFonts w:asciiTheme="majorHAnsi" w:hAnsiTheme="majorHAnsi"/>
-          <w:lang w:val="en-US"/>
-        </w:rPr>
-        <w:t xml:space="preserve"> </w:t>
-      </w:r>
-    </w:p>
-    <w:p>
-      <w:pPr>
-        <w:spacing w:line="360" w:lineRule="auto"/>
-        <w:rPr>
-          <w:rFonts w:asciiTheme="majorHAnsi" w:hAnsiTheme="majorHAnsi"/>
-          <w:lang w:val="en-US"/>
-        </w:rPr>
-      </w:pPr>
-      <w:r>
-        <w:rPr>
-          <w:rFonts w:asciiTheme="majorHAnsi" w:hAnsiTheme="majorHAnsi"/>
-          <w:lang w:val="en-US"/>
-        </w:rPr>
-        <w:t>Caution:</w:t>
-      </w:r>
-    </w:p>
-    <w:p>
-      <w:pPr>
-        <w:spacing w:line="360" w:lineRule="auto"/>
-        <w:rPr>
-          <w:rFonts w:asciiTheme="majorHAnsi" w:hAnsiTheme="majorHAnsi"/>
-          <w:lang w:val="en-US"/>
-        </w:rPr>
-      </w:pPr>
-      <w:r>
-        <w:rPr>
-          <w:rFonts w:asciiTheme="majorHAnsi" w:hAnsiTheme="majorHAnsi"/>
-          <w:lang w:val="en-US"/>
-        </w:rPr>
-        <w:t>Strand issues for ambiguous SNPs which have A/T and G/C alleles could not be distinguished in the analysis.</w:t>
-      </w:r>
-    </w:p>
-    <w:p>
-      <w:pPr>
-        <w:spacing w:line="360" w:lineRule="auto"/>
-        <w:rPr>
-          <w:rFonts w:asciiTheme="majorHAnsi" w:hAnsiTheme="majorHAnsi"/>
-          <w:lang w:val="en-US"/>
-        </w:rPr>
-      </w:pPr>
-    </w:p>
-    <w:p>
-      <w:pPr>
-        <w:spacing w:line="360" w:lineRule="auto"/>
-        <w:rPr>
-          <w:rFonts w:asciiTheme="majorHAnsi" w:hAnsiTheme="majorHAnsi"/>
-          <w:b/>
-          <w:lang w:val="en-US"/>
-        </w:rPr>
-      </w:pPr>
-      <w:r>
-        <w:rPr>
-          <w:rFonts w:asciiTheme="majorHAnsi" w:hAnsiTheme="majorHAnsi"/>
-          <w:b/>
-          <w:lang w:val="en-US"/>
-        </w:rPr>
-        <w:t>Options</w:t>
-      </w:r>
-    </w:p>
-    <w:p>
-      <w:pPr>
-        <w:spacing w:line="360" w:lineRule="auto"/>
-        <w:rPr>
-          <w:rFonts w:asciiTheme="majorHAnsi" w:hAnsiTheme="majorHAnsi"/>
-          <w:lang w:val="en-US"/>
-        </w:rPr>
-      </w:pPr>
-      <w:r>
-        <w:rPr>
-          <w:rFonts w:asciiTheme="majorHAnsi" w:hAnsiTheme="majorHAnsi"/>
-          <w:lang w:val="en-US"/>
-        </w:rPr>
-        <w:t>--</w:t>
-      </w:r>
-      <w:r>
-        <w:rPr>
-          <w:rFonts w:asciiTheme="majorHAnsi" w:hAnsiTheme="majorHAnsi"/>
-          <w:lang w:val="en-US"/>
-        </w:rPr>
-        <w:t>realcheck</w:t>
-      </w:r>
-    </w:p>
-    <w:p>
-      <w:pPr>
-        <w:spacing w:line="360" w:lineRule="auto"/>
-        <w:rPr>
-          <w:rFonts w:asciiTheme="majorHAnsi" w:hAnsiTheme="majorHAnsi"/>
-          <w:lang w:val="en-US"/>
-        </w:rPr>
-      </w:pPr>
-      <w:r>
-        <w:rPr>
-          <w:rFonts w:asciiTheme="majorHAnsi" w:hAnsiTheme="majorHAnsi"/>
-          <w:lang w:val="en-US"/>
-        </w:rPr>
-        <w:t xml:space="preserve">This is the general command for </w:t>
-      </w:r>
-      <w:r>
-        <w:rPr>
-          <w:rFonts w:asciiTheme="majorHAnsi" w:hAnsiTheme="majorHAnsi"/>
-          <w:lang w:val="en-US"/>
-        </w:rPr>
-        <w:t xml:space="preserve">invoking </w:t>
-      </w:r>
-      <w:r>
-        <w:rPr>
-          <w:rFonts w:asciiTheme="majorHAnsi" w:hAnsiTheme="majorHAnsi"/>
-          <w:lang w:val="en-US"/>
-        </w:rPr>
-        <w:t>realcheck option</w:t>
-      </w:r>
-      <w:r>
-        <w:rPr>
-          <w:rFonts w:asciiTheme="majorHAnsi" w:hAnsiTheme="majorHAnsi"/>
-          <w:lang w:val="en-US"/>
+        <w:t xml:space="preserve">available </w:t>
+      </w:r>
+      <w:r>
+        <w:rPr>
+          <w:rFonts w:asciiTheme="majorHAnsi" w:hAnsiTheme="majorHAnsi"/>
+          <w:lang w:val="en-US"/>
+        </w:rPr>
+        <w:t>SNPs</w:t>
+      </w:r>
+      <w:r>
+        <w:rPr>
+          <w:rFonts w:asciiTheme="majorHAnsi" w:eastAsia="宋体" w:hAnsiTheme="majorHAnsi" w:hint="eastAsia"/>
+          <w:lang w:val="en-US" w:eastAsia="zh-CN"/>
+        </w:rPr>
+        <w:t xml:space="preserve"> are</w:t>
+      </w:r>
+      <w:r>
+        <w:rPr>
+          <w:rFonts w:asciiTheme="majorHAnsi" w:hAnsiTheme="majorHAnsi"/>
+          <w:lang w:val="en-US"/>
+        </w:rPr>
+        <w:t xml:space="preserve"> used</w:t>
+      </w:r>
+      <w:r>
+        <w:rPr>
+          <w:rFonts w:asciiTheme="majorHAnsi" w:eastAsia="宋体" w:hAnsiTheme="majorHAnsi" w:hint="eastAsia"/>
+          <w:lang w:val="en-US" w:eastAsia="zh-CN"/>
         </w:rPr>
         <w:t>.</w:t>
-      </w:r>
-    </w:p>
-    <w:p>
-      <w:pPr>
-        <w:spacing w:line="360" w:lineRule="auto"/>
-        <w:rPr>
-          <w:rFonts w:asciiTheme="majorHAnsi" w:hAnsiTheme="majorHAnsi"/>
-          <w:lang w:val="en-US"/>
-        </w:rPr>
-      </w:pPr>
-    </w:p>
-    <w:p>
-      <w:pPr>
-        <w:spacing w:line="360" w:lineRule="auto"/>
-        <w:rPr>
-          <w:rFonts w:asciiTheme="majorHAnsi" w:hAnsiTheme="majorHAnsi"/>
-          <w:lang w:val="en-US"/>
-        </w:rPr>
-      </w:pPr>
-      <w:r>
-        <w:rPr>
-          <w:rFonts w:asciiTheme="majorHAnsi" w:hAnsiTheme="majorHAnsi"/>
-          <w:lang w:val="en-US"/>
-        </w:rPr>
-        <w:t>--</w:t>
-      </w:r>
-      <w:r>
-        <w:rPr>
-          <w:rFonts w:asciiTheme="majorHAnsi" w:hAnsiTheme="majorHAnsi"/>
-          <w:lang w:val="en-US"/>
-        </w:rPr>
-        <w:t>bfile2</w:t>
-      </w:r>
-    </w:p>
-    <w:p>
-      <w:pPr>
-        <w:spacing w:line="360" w:lineRule="auto"/>
-        <w:rPr>
-          <w:rFonts w:asciiTheme="majorHAnsi" w:hAnsiTheme="majorHAnsi"/>
-          <w:lang w:val="en-US"/>
-        </w:rPr>
-      </w:pPr>
-      <w:r>
-        <w:rPr>
-          <w:rFonts w:asciiTheme="majorHAnsi" w:hAnsiTheme="majorHAnsi"/>
-          <w:lang w:val="en-US"/>
-        </w:rPr>
-        <w:t>Specifying t</w:t>
-      </w:r>
-      <w:r>
-        <w:rPr>
-          <w:rFonts w:asciiTheme="majorHAnsi" w:hAnsiTheme="majorHAnsi"/>
-          <w:lang w:val="en-US"/>
-        </w:rPr>
-        <w:t xml:space="preserve">he second file </w:t>
-      </w:r>
-      <w:r>
-        <w:rPr>
-          <w:rFonts w:asciiTheme="majorHAnsi" w:hAnsiTheme="majorHAnsi"/>
-          <w:lang w:val="en-US"/>
-        </w:rPr>
-        <w:t>in</w:t>
-      </w:r>
-      <w:r>
-        <w:rPr>
-          <w:rFonts w:asciiTheme="majorHAnsi" w:hAnsiTheme="majorHAnsi"/>
-          <w:lang w:val="en-US"/>
-        </w:rPr>
-        <w:t xml:space="preserve"> real-check</w:t>
-      </w:r>
-      <w:r>
-        <w:rPr>
-          <w:rFonts w:asciiTheme="majorHAnsi" w:hAnsiTheme="majorHAnsi"/>
-          <w:lang w:val="en-US"/>
-        </w:rPr>
-        <w:t xml:space="preserve"> operation</w:t>
-      </w:r>
-      <w:r>
-        <w:rPr>
-          <w:rFonts w:asciiTheme="majorHAnsi" w:hAnsiTheme="majorHAnsi"/>
-          <w:lang w:val="en-US"/>
-        </w:rPr>
-        <w:t>.</w:t>
-      </w:r>
-    </w:p>
-    <w:p>
-      <w:pPr>
-        <w:spacing w:line="360" w:lineRule="auto"/>
-        <w:rPr>
-          <w:rFonts w:asciiTheme="majorHAnsi" w:hAnsiTheme="majorHAnsi" w:cs="Monaco"/>
-          <w:lang w:val="en-US"/>
-        </w:rPr>
-      </w:pPr>
-    </w:p>
-    <w:p>
-      <w:pPr>
-        <w:spacing w:line="360" w:lineRule="auto"/>
-        <w:rPr>
-          <w:rFonts w:asciiTheme="majorHAnsi" w:hAnsiTheme="majorHAnsi" w:cs="Monaco"/>
-          <w:lang w:val="en-US"/>
-        </w:rPr>
-      </w:pPr>
-      <w:r>
-        <w:rPr>
-          <w:rFonts w:asciiTheme="majorHAnsi" w:hAnsiTheme="majorHAnsi" w:cs="Monaco"/>
-          <w:lang w:val="en-US"/>
-        </w:rPr>
-        <w:t>--</w:t>
-      </w:r>
-      <w:r>
-        <w:rPr>
-          <w:rFonts w:asciiTheme="majorHAnsi" w:hAnsiTheme="majorHAnsi" w:cs="Monaco"/>
-          <w:lang w:val="en-US"/>
-        </w:rPr>
-        <w:t>realcheck-threshold-upper</w:t>
-      </w:r>
-    </w:p>
-    <w:p>
-      <w:pPr>
-        <w:spacing w:line="360" w:lineRule="auto"/>
-        <w:rPr>
-          <w:rFonts w:asciiTheme="majorHAnsi" w:hAnsiTheme="majorHAnsi" w:cs="Monaco"/>
-          <w:lang w:val="en-US"/>
-        </w:rPr>
-      </w:pPr>
-      <w:r>
-        <w:rPr>
-          <w:rFonts w:asciiTheme="majorHAnsi" w:hAnsiTheme="majorHAnsi" w:cs="Monaco"/>
-          <w:lang w:val="en-US"/>
-        </w:rPr>
-        <w:t>The upper bounder of similarity for realcheck, the default value is 1.</w:t>
-      </w:r>
-    </w:p>
-    <w:p>
-      <w:pPr>
-        <w:spacing w:line="360" w:lineRule="auto"/>
-        <w:rPr>
-          <w:rFonts w:asciiTheme="majorHAnsi" w:hAnsiTheme="majorHAnsi"/>
-          <w:lang w:val="en-US"/>
-        </w:rPr>
-      </w:pPr>
-    </w:p>
-    <w:p>
-      <w:pPr>
-        <w:spacing w:line="360" w:lineRule="auto"/>
-        <w:rPr>
-          <w:rFonts w:asciiTheme="majorHAnsi" w:hAnsiTheme="majorHAnsi" w:cs="Monaco"/>
-          <w:lang w:val="en-US"/>
-        </w:rPr>
-      </w:pPr>
-      <w:r>
-        <w:rPr>
-          <w:rFonts w:asciiTheme="majorHAnsi" w:hAnsiTheme="majorHAnsi" w:cs="Monaco"/>
-          <w:lang w:val="en-US"/>
-        </w:rPr>
-        <w:t>--</w:t>
-      </w:r>
-      <w:r>
-        <w:rPr>
-          <w:rFonts w:asciiTheme="majorHAnsi" w:hAnsiTheme="majorHAnsi" w:cs="Monaco"/>
-          <w:lang w:val="en-US"/>
-        </w:rPr>
-        <w:t>realcheck-threshold-lower</w:t>
-      </w:r>
-    </w:p>
-    <w:p>
-      <w:pPr>
-        <w:spacing w:line="360" w:lineRule="auto"/>
-        <w:rPr>
-          <w:rFonts w:asciiTheme="majorHAnsi" w:hAnsiTheme="majorHAnsi" w:cs="Monaco"/>
-          <w:lang w:val="en-US"/>
-        </w:rPr>
-      </w:pPr>
-      <w:r>
-        <w:rPr>
-          <w:rFonts w:asciiTheme="majorHAnsi" w:hAnsiTheme="majorHAnsi" w:cs="Monaco"/>
-          <w:lang w:val="en-US"/>
-        </w:rPr>
-        <w:t>The lower bounder of similarity for realcheck, the default value is 0.</w:t>
-      </w:r>
-    </w:p>
-    <w:p>
-      <w:pPr>
-        <w:spacing w:line="360" w:lineRule="auto"/>
-        <w:rPr>
-          <w:rFonts w:asciiTheme="majorHAnsi" w:hAnsiTheme="majorHAnsi"/>
-          <w:lang w:val="en-US"/>
-        </w:rPr>
-      </w:pPr>
-    </w:p>
-    <w:p>
-      <w:pPr>
-        <w:spacing w:line="360" w:lineRule="auto"/>
-        <w:rPr>
-          <w:rFonts w:asciiTheme="majorHAnsi" w:hAnsiTheme="majorHAnsi"/>
-          <w:lang w:val="en-US"/>
-        </w:rPr>
-      </w:pPr>
-      <w:r>
-        <w:rPr>
-          <w:rFonts w:asciiTheme="majorHAnsi" w:hAnsiTheme="majorHAnsi"/>
-          <w:lang w:val="en-US"/>
-        </w:rPr>
-        <w:t>--realcheck-snps</w:t>
-      </w:r>
-    </w:p>
-    <w:p>
-      <w:pPr>
-        <w:spacing w:line="360" w:lineRule="auto"/>
-        <w:rPr>
-          <w:rFonts w:asciiTheme="majorHAnsi" w:hAnsiTheme="majorHAnsi"/>
-          <w:lang w:val="en-US"/>
-        </w:rPr>
-      </w:pPr>
-      <w:r>
-        <w:rPr>
-          <w:rFonts w:asciiTheme="majorHAnsi" w:hAnsiTheme="majorHAnsi"/>
-          <w:lang w:val="en-US"/>
-        </w:rPr>
-        <w:t>I</w:t>
-      </w:r>
-      <w:r>
-        <w:rPr>
-          <w:rFonts w:asciiTheme="majorHAnsi" w:hAnsiTheme="majorHAnsi"/>
-          <w:lang w:val="en-US"/>
-        </w:rPr>
-        <w:t xml:space="preserve">t specifies the </w:t>
-      </w:r>
-      <w:r>
-        <w:rPr>
-          <w:rFonts w:asciiTheme="majorHAnsi" w:hAnsiTheme="majorHAnsi"/>
-          <w:lang w:val="en-US"/>
-        </w:rPr>
-        <w:t>SNP</w:t>
-      </w:r>
-      <w:r>
-        <w:rPr>
-          <w:rFonts w:asciiTheme="majorHAnsi" w:hAnsiTheme="majorHAnsi"/>
-          <w:lang w:val="en-US"/>
-        </w:rPr>
-        <w:t xml:space="preserve">s that are used for generate similarity scores.  Only available </w:t>
-      </w:r>
-      <w:r>
-        <w:rPr>
-          <w:rFonts w:asciiTheme="majorHAnsi" w:hAnsiTheme="majorHAnsi"/>
-          <w:lang w:val="en-US"/>
-        </w:rPr>
-        <w:t>SNPs will be used for generating similarity scores.</w:t>
       </w:r>
     </w:p>
     <w:p>
@@ -9730,6 +9793,27 @@
       <w:szCs w:val="20"/>
     </w:rPr>
   </w:style>
+  <w:style w:type="paragraph" w:styleId="a8">
+    <w:name w:val="header"/>
+    <w:basedOn w:val="a"/>
+    <w:link w:val="Char1"/>
+    <w:uiPriority w:val="99"/>
+    <w:unhideWhenUsed/>
+    <w:rsid w:val="006B615D"/>
+    <w:pPr>
+      <w:tabs>
+        <w:tab w:val="center" w:pos="4320"/>
+        <w:tab w:val="right" w:pos="8640"/>
+      </w:tabs>
+    </w:pPr>
+  </w:style>
+  <w:style w:type="character" w:customStyle="1" w:styleId="Char1">
+    <w:name w:val="页眉 Char"/>
+    <w:basedOn w:val="a0"/>
+    <w:link w:val="a8"/>
+    <w:uiPriority w:val="99"/>
+    <w:rsid w:val="006B615D"/>
+  </w:style>
 </w:styles>
 </file>
 
@@ -10098,6 +10182,27 @@
       <w:szCs w:val="20"/>
     </w:rPr>
   </w:style>
+  <w:style w:type="paragraph" w:styleId="a8">
+    <w:name w:val="header"/>
+    <w:basedOn w:val="a"/>
+    <w:link w:val="Char1"/>
+    <w:uiPriority w:val="99"/>
+    <w:unhideWhenUsed/>
+    <w:rsid w:val="006B615D"/>
+    <w:pPr>
+      <w:tabs>
+        <w:tab w:val="center" w:pos="4320"/>
+        <w:tab w:val="right" w:pos="8640"/>
+      </w:tabs>
+    </w:pPr>
+  </w:style>
+  <w:style w:type="character" w:customStyle="1" w:styleId="Char1">
+    <w:name w:val="页眉 Char"/>
+    <w:basedOn w:val="a0"/>
+    <w:link w:val="a8"/>
+    <w:uiPriority w:val="99"/>
+    <w:rsid w:val="006B615D"/>
+  </w:style>
 </w:styles>
 </file>
 
@@ -10426,7 +10531,7 @@
 </file>
 
 <file path=customXml/itemProps1.xml><?xml version="1.0" encoding="utf-8"?>
-<ds:datastoreItem xmlns:ds="http://schemas.openxmlformats.org/officeDocument/2006/customXml" ds:itemID="{5983D18D-8A28-47C6-BAAA-0088CD68E88B}">
+<ds:datastoreItem xmlns:ds="http://schemas.openxmlformats.org/officeDocument/2006/customXml" ds:itemID="{3EBBCFA3-1837-4902-A500-B2E0FD66D2FC}">
   <ds:schemaRefs>
     <ds:schemaRef ds:uri="http://schemas.openxmlformats.org/officeDocument/2006/bibliography"/>
   </ds:schemaRefs>

</xml_diff>

<commit_message>
Used absolute path for java.
</commit_message>
<xml_diff>
--- a/HE/doc/HEManual.docx
+++ b/HE/doc/HEManual.docx
@@ -1,6 +1,6 @@
 
 <file path=word/document.xml><?xml version="1.0" encoding="utf-8"?>
-<w:document xmlns:wpc="http://schemas.microsoft.com/office/word/2010/wordprocessingCanvas" xmlns:mc="http://schemas.openxmlformats.org/markup-compatibility/2006" xmlns:o="urn:schemas-microsoft-com:office:office" xmlns:r="http://schemas.openxmlformats.org/officeDocument/2006/relationships" xmlns:m="http://schemas.openxmlformats.org/officeDocument/2006/math" xmlns:v="urn:schemas-microsoft-com:vml" xmlns:wp14="http://schemas.microsoft.com/office/word/2010/wordprocessingDrawing" xmlns:wp="http://schemas.openxmlformats.org/drawingml/2006/wordprocessingDrawing" xmlns:w10="urn:schemas-microsoft-com:office:word" xmlns:w="http://schemas.openxmlformats.org/wordprocessingml/2006/main" xmlns:w14="http://schemas.microsoft.com/office/word/2010/wordml" xmlns:wpg="http://schemas.microsoft.com/office/word/2010/wordprocessingGroup" xmlns:wpi="http://schemas.microsoft.com/office/word/2010/wordprocessingInk" xmlns:wne="http://schemas.microsoft.com/office/word/2006/wordml" xmlns:wps="http://schemas.microsoft.com/office/word/2010/wordprocessingShape" mc:Ignorable="w14 wp14">
+<w:document xmlns:wpc="http://schemas.microsoft.com/office/word/2010/wordprocessingCanvas" xmlns:mo="http://schemas.microsoft.com/office/mac/office/2008/main" xmlns:mc="http://schemas.openxmlformats.org/markup-compatibility/2006" xmlns:mv="urn:schemas-microsoft-com:mac:vml" xmlns:o="urn:schemas-microsoft-com:office:office" xmlns:r="http://schemas.openxmlformats.org/officeDocument/2006/relationships" xmlns:m="http://schemas.openxmlformats.org/officeDocument/2006/math" xmlns:v="urn:schemas-microsoft-com:vml" xmlns:wp14="http://schemas.microsoft.com/office/word/2010/wordprocessingDrawing" xmlns:wp="http://schemas.openxmlformats.org/drawingml/2006/wordprocessingDrawing" xmlns:w10="urn:schemas-microsoft-com:office:word" xmlns:w="http://schemas.openxmlformats.org/wordprocessingml/2006/main" xmlns:w14="http://schemas.microsoft.com/office/word/2010/wordml" xmlns:wpg="http://schemas.microsoft.com/office/word/2010/wordprocessingGroup" xmlns:wpi="http://schemas.microsoft.com/office/word/2010/wordprocessingInk" xmlns:wne="http://schemas.microsoft.com/office/word/2006/wordml" xmlns:wps="http://schemas.microsoft.com/office/word/2010/wordprocessingShape" mc:Ignorable="w14 wp14">
   <w:body>
     <w:p>
       <w:pPr>
@@ -8,19 +8,21 @@
         <w:jc w:val="center"/>
         <w:rPr>
           <w:rFonts w:asciiTheme="majorHAnsi" w:hAnsiTheme="majorHAnsi"/>
-          <w:sz w:val="96"/>
-          <w:szCs w:val="96"/>
-          <w:lang w:val="en-US"/>
-        </w:rPr>
-      </w:pPr>
-      <w:r>
-        <w:rPr>
-          <w:rFonts w:asciiTheme="majorHAnsi" w:hAnsiTheme="majorHAnsi"/>
-          <w:sz w:val="96"/>
-          <w:szCs w:val="96"/>
-          <w:lang w:val="en-US"/>
-        </w:rPr>
-        <w:t>HE</w:t>
+          <w:b/>
+          <w:sz w:val="52"/>
+          <w:szCs w:val="52"/>
+          <w:lang w:val="en-US"/>
+        </w:rPr>
+      </w:pPr>
+      <w:r>
+        <w:rPr>
+          <w:rFonts w:asciiTheme="majorHAnsi" w:hAnsiTheme="majorHAnsi"/>
+          <w:b/>
+          <w:sz w:val="52"/>
+          <w:szCs w:val="52"/>
+          <w:lang w:val="en-US"/>
+        </w:rPr>
+        <w:t>GEAR</w:t>
       </w:r>
     </w:p>
     <w:p>
@@ -544,75 +546,73 @@
       <w:pPr>
         <w:spacing w:line="360" w:lineRule="auto"/>
         <w:rPr>
+          <w:rFonts w:asciiTheme="majorHAnsi" w:eastAsia="宋体" w:hAnsiTheme="majorHAnsi"/>
+          <w:lang w:val="en-US" w:eastAsia="zh-CN"/>
+        </w:rPr>
+      </w:pPr>
+      <w:r>
+        <w:rPr>
           <w:rFonts w:asciiTheme="majorHAnsi" w:eastAsia="宋体" w:hAnsiTheme="majorHAnsi" w:hint="eastAsia"/>
           <w:lang w:val="en-US" w:eastAsia="zh-CN"/>
         </w:rPr>
-      </w:pPr>
+        <w:t>S</w:t>
+      </w:r>
+      <w:r>
+        <w:rPr>
+          <w:rFonts w:asciiTheme="majorHAnsi" w:hAnsiTheme="majorHAnsi"/>
+          <w:lang w:val="en-US"/>
+        </w:rPr>
+        <w:t>pecif</w:t>
+      </w:r>
       <w:r>
         <w:rPr>
           <w:rFonts w:asciiTheme="majorHAnsi" w:eastAsia="宋体" w:hAnsiTheme="majorHAnsi" w:hint="eastAsia"/>
           <w:lang w:val="en-US" w:eastAsia="zh-CN"/>
         </w:rPr>
-        <w:t>S</w:t>
-      </w:r>
-      <w:r>
-        <w:rPr>
-          <w:rFonts w:asciiTheme="majorHAnsi" w:hAnsiTheme="majorHAnsi"/>
-          <w:lang w:val="en-US"/>
-        </w:rPr>
-        <w:t>pecif</w:t>
+        <w:t>y</w:t>
+      </w:r>
+      <w:r>
+        <w:rPr>
+          <w:rFonts w:asciiTheme="majorHAnsi" w:hAnsiTheme="majorHAnsi"/>
+          <w:lang w:val="en-US"/>
+        </w:rPr>
+        <w:t xml:space="preserve"> the </w:t>
+      </w:r>
+      <w:r>
+        <w:rPr>
+          <w:rFonts w:asciiTheme="majorHAnsi" w:hAnsiTheme="majorHAnsi"/>
+          <w:lang w:val="en-US"/>
+        </w:rPr>
+        <w:t>SNP</w:t>
+      </w:r>
+      <w:r>
+        <w:rPr>
+          <w:rFonts w:asciiTheme="majorHAnsi" w:hAnsiTheme="majorHAnsi"/>
+          <w:lang w:val="en-US"/>
+        </w:rPr>
+        <w:t xml:space="preserve">s that are used </w:t>
       </w:r>
       <w:r>
         <w:rPr>
           <w:rFonts w:asciiTheme="majorHAnsi" w:eastAsia="宋体" w:hAnsiTheme="majorHAnsi" w:hint="eastAsia"/>
           <w:lang w:val="en-US" w:eastAsia="zh-CN"/>
         </w:rPr>
-        <w:t>y</w:t>
-      </w:r>
-      <w:r>
-        <w:rPr>
-          <w:rFonts w:asciiTheme="majorHAnsi" w:hAnsiTheme="majorHAnsi"/>
-          <w:lang w:val="en-US"/>
-        </w:rPr>
-        <w:t xml:space="preserve"> the </w:t>
-      </w:r>
-      <w:r>
-        <w:rPr>
-          <w:rFonts w:asciiTheme="majorHAnsi" w:hAnsiTheme="majorHAnsi"/>
-          <w:lang w:val="en-US"/>
-        </w:rPr>
-        <w:t>SNP</w:t>
-      </w:r>
-      <w:r>
-        <w:rPr>
-          <w:rFonts w:asciiTheme="majorHAnsi" w:hAnsiTheme="majorHAnsi"/>
-          <w:lang w:val="en-US"/>
-        </w:rPr>
-        <w:t xml:space="preserve">s that are used </w:t>
+        <w:t>to</w:t>
+      </w:r>
+      <w:r>
+        <w:rPr>
+          <w:rFonts w:asciiTheme="majorHAnsi" w:hAnsiTheme="majorHAnsi"/>
+          <w:lang w:val="en-US"/>
+        </w:rPr>
+        <w:t xml:space="preserve"> generate similarity scores.  Only </w:t>
       </w:r>
       <w:r>
         <w:rPr>
           <w:rFonts w:asciiTheme="majorHAnsi" w:eastAsia="宋体" w:hAnsiTheme="majorHAnsi" w:hint="eastAsia"/>
           <w:lang w:val="en-US" w:eastAsia="zh-CN"/>
         </w:rPr>
-        <w:t>to</w:t>
-      </w:r>
-      <w:r>
-        <w:rPr>
-          <w:rFonts w:asciiTheme="majorHAnsi" w:hAnsiTheme="majorHAnsi"/>
-          <w:lang w:val="en-US"/>
-        </w:rPr>
-        <w:t xml:space="preserve"> generate similarity scores.  Only </w:t>
-      </w:r>
-      <w:r>
-        <w:rPr>
-          <w:rFonts w:asciiTheme="majorHAnsi" w:eastAsia="宋体" w:hAnsiTheme="majorHAnsi" w:hint="eastAsia"/>
-          <w:lang w:val="en-US" w:eastAsia="zh-CN"/>
-        </w:rPr>
         <w:t xml:space="preserve">the </w:t>
       </w:r>
-      <w:bookmarkStart w:id="0" w:name="_GoBack"/>
-      <w:bookmarkEnd w:id="0"/>
       <w:r>
         <w:rPr>
           <w:rFonts w:asciiTheme="majorHAnsi" w:hAnsiTheme="majorHAnsi"/>
@@ -1287,6 +1287,22 @@
           <w:highlight w:val="cyan"/>
           <w:lang w:val="en-US"/>
         </w:rPr>
+        <w:t>--merge</w:t>
+      </w:r>
+      <w:r>
+        <w:rPr>
+          <w:rFonts w:asciiTheme="majorHAnsi" w:hAnsiTheme="majorHAnsi"/>
+          <w:highlight w:val="cyan"/>
+          <w:lang w:val="en-US"/>
+        </w:rPr>
+        <w:t xml:space="preserve"> </w:t>
+      </w:r>
+      <w:r>
+        <w:rPr>
+          <w:rFonts w:asciiTheme="majorHAnsi" w:hAnsiTheme="majorHAnsi"/>
+          <w:highlight w:val="cyan"/>
+          <w:lang w:val="en-US"/>
+        </w:rPr>
         <w:t>--</w:t>
       </w:r>
       <w:r>
@@ -1295,7 +1311,7 @@
           <w:highlight w:val="cyan"/>
           <w:lang w:val="en-US"/>
         </w:rPr>
-        <w:t xml:space="preserve">realcheck </w:t>
+        <w:t>bfile f1</w:t>
       </w:r>
       <w:r>
         <w:rPr>
@@ -1303,7 +1319,7 @@
           <w:highlight w:val="cyan"/>
           <w:lang w:val="en-US"/>
         </w:rPr>
-        <w:t>--</w:t>
+        <w:t xml:space="preserve"> </w:t>
       </w:r>
       <w:r>
         <w:rPr>
@@ -1311,8 +1327,10 @@
           <w:highlight w:val="cyan"/>
           <w:lang w:val="en-US"/>
         </w:rPr>
-        <w:t xml:space="preserve">bfile cd0 </w:t>
-      </w:r>
+        <w:t xml:space="preserve">--bfile2 f2 </w:t>
+      </w:r>
+      <w:bookmarkStart w:id="0" w:name="_GoBack"/>
+      <w:bookmarkEnd w:id="0"/>
       <w:r>
         <w:rPr>
           <w:rFonts w:asciiTheme="majorHAnsi" w:hAnsiTheme="majorHAnsi"/>
@@ -1549,7 +1567,7 @@
     </w:p>
     <w:tbl>
       <w:tblPr>
-        <w:tblStyle w:val="a3"/>
+        <w:tblStyle w:val="TableGrid"/>
         <w:tblW w:w="7824" w:type="dxa"/>
         <w:jc w:val="center"/>
         <w:tblInd w:w="-856" w:type="dxa"/>
@@ -3208,7 +3226,7 @@
     </w:p>
     <w:tbl>
       <w:tblPr>
-        <w:tblStyle w:val="a3"/>
+        <w:tblStyle w:val="TableGrid"/>
         <w:tblW w:w="0" w:type="auto"/>
         <w:tblLayout w:type="fixed"/>
         <w:tblLook w:val="04A0" w:firstRow="1" w:lastRow="0" w:firstColumn="1" w:lastColumn="0" w:noHBand="0" w:noVBand="1"/>
@@ -5175,14 +5193,7 @@
                     <w:rFonts w:ascii="Cambria Math" w:hAnsi="Cambria Math"/>
                     <w:lang w:val="en-US"/>
                   </w:rPr>
-                  <m:t>1-r</m:t>
-                </m:r>
-                <m:r>
-                  <w:rPr>
-                    <w:rFonts w:ascii="Cambria Math" w:hAnsi="Cambria Math"/>
-                    <w:lang w:val="en-US"/>
-                  </w:rPr>
-                  <m:t>e</m:t>
+                  <m:t>1-re</m:t>
                 </m:r>
                 <m:sSub>
                   <m:sSubPr>
@@ -8760,7 +8771,6 @@
           <w:sz w:val="20"/>
           <w:szCs w:val="20"/>
         </w:rPr>
-        <w:lastRenderedPageBreak/>
         <w:tab/>
       </w:r>
       <w:r>
@@ -8804,6 +8814,7 @@
           <w:sz w:val="20"/>
           <w:szCs w:val="20"/>
         </w:rPr>
+        <w:lastRenderedPageBreak/>
         <w:tab/>
       </w:r>
       <w:r>
@@ -9304,7 +9315,7 @@
 </file>
 
 <file path=word/endnotes.xml><?xml version="1.0" encoding="utf-8"?>
-<w:endnotes xmlns:wpc="http://schemas.microsoft.com/office/word/2010/wordprocessingCanvas" xmlns:mc="http://schemas.openxmlformats.org/markup-compatibility/2006" xmlns:o="urn:schemas-microsoft-com:office:office" xmlns:r="http://schemas.openxmlformats.org/officeDocument/2006/relationships" xmlns:m="http://schemas.openxmlformats.org/officeDocument/2006/math" xmlns:v="urn:schemas-microsoft-com:vml" xmlns:wp14="http://schemas.microsoft.com/office/word/2010/wordprocessingDrawing" xmlns:wp="http://schemas.openxmlformats.org/drawingml/2006/wordprocessingDrawing" xmlns:w10="urn:schemas-microsoft-com:office:word" xmlns:w="http://schemas.openxmlformats.org/wordprocessingml/2006/main" xmlns:w14="http://schemas.microsoft.com/office/word/2010/wordml" xmlns:wpg="http://schemas.microsoft.com/office/word/2010/wordprocessingGroup" xmlns:wpi="http://schemas.microsoft.com/office/word/2010/wordprocessingInk" xmlns:wne="http://schemas.microsoft.com/office/word/2006/wordml" xmlns:wps="http://schemas.microsoft.com/office/word/2010/wordprocessingShape" mc:Ignorable="w14 wp14">
+<w:endnotes xmlns:wpc="http://schemas.microsoft.com/office/word/2010/wordprocessingCanvas" xmlns:mo="http://schemas.microsoft.com/office/mac/office/2008/main" xmlns:mc="http://schemas.openxmlformats.org/markup-compatibility/2006" xmlns:mv="urn:schemas-microsoft-com:mac:vml" xmlns:o="urn:schemas-microsoft-com:office:office" xmlns:r="http://schemas.openxmlformats.org/officeDocument/2006/relationships" xmlns:m="http://schemas.openxmlformats.org/officeDocument/2006/math" xmlns:v="urn:schemas-microsoft-com:vml" xmlns:wp14="http://schemas.microsoft.com/office/word/2010/wordprocessingDrawing" xmlns:wp="http://schemas.openxmlformats.org/drawingml/2006/wordprocessingDrawing" xmlns:w10="urn:schemas-microsoft-com:office:word" xmlns:w="http://schemas.openxmlformats.org/wordprocessingml/2006/main" xmlns:w14="http://schemas.microsoft.com/office/word/2010/wordml" xmlns:wpg="http://schemas.microsoft.com/office/word/2010/wordprocessingGroup" xmlns:wpi="http://schemas.microsoft.com/office/word/2010/wordprocessingInk" xmlns:wne="http://schemas.microsoft.com/office/word/2006/wordml" xmlns:wps="http://schemas.microsoft.com/office/word/2010/wordprocessingShape" mc:Ignorable="w14 wp14">
   <w:endnote w:type="separator" w:id="-1">
     <w:p>
       <w:r>
@@ -9323,94 +9334,94 @@
 </file>
 
 <file path=word/footer1.xml><?xml version="1.0" encoding="utf-8"?>
-<w:ftr xmlns:wpc="http://schemas.microsoft.com/office/word/2010/wordprocessingCanvas" xmlns:mc="http://schemas.openxmlformats.org/markup-compatibility/2006" xmlns:o="urn:schemas-microsoft-com:office:office" xmlns:r="http://schemas.openxmlformats.org/officeDocument/2006/relationships" xmlns:m="http://schemas.openxmlformats.org/officeDocument/2006/math" xmlns:v="urn:schemas-microsoft-com:vml" xmlns:wp14="http://schemas.microsoft.com/office/word/2010/wordprocessingDrawing" xmlns:wp="http://schemas.openxmlformats.org/drawingml/2006/wordprocessingDrawing" xmlns:w10="urn:schemas-microsoft-com:office:word" xmlns:w="http://schemas.openxmlformats.org/wordprocessingml/2006/main" xmlns:w14="http://schemas.microsoft.com/office/word/2010/wordml" xmlns:wpg="http://schemas.microsoft.com/office/word/2010/wordprocessingGroup" xmlns:wpi="http://schemas.microsoft.com/office/word/2010/wordprocessingInk" xmlns:wne="http://schemas.microsoft.com/office/word/2006/wordml" xmlns:wps="http://schemas.microsoft.com/office/word/2010/wordprocessingShape" mc:Ignorable="w14 wp14">
+<w:ftr xmlns:wpc="http://schemas.microsoft.com/office/word/2010/wordprocessingCanvas" xmlns:mo="http://schemas.microsoft.com/office/mac/office/2008/main" xmlns:mc="http://schemas.openxmlformats.org/markup-compatibility/2006" xmlns:mv="urn:schemas-microsoft-com:mac:vml" xmlns:o="urn:schemas-microsoft-com:office:office" xmlns:r="http://schemas.openxmlformats.org/officeDocument/2006/relationships" xmlns:m="http://schemas.openxmlformats.org/officeDocument/2006/math" xmlns:v="urn:schemas-microsoft-com:vml" xmlns:wp14="http://schemas.microsoft.com/office/word/2010/wordprocessingDrawing" xmlns:wp="http://schemas.openxmlformats.org/drawingml/2006/wordprocessingDrawing" xmlns:w10="urn:schemas-microsoft-com:office:word" xmlns:w="http://schemas.openxmlformats.org/wordprocessingml/2006/main" xmlns:w14="http://schemas.microsoft.com/office/word/2010/wordml" xmlns:wpg="http://schemas.microsoft.com/office/word/2010/wordprocessingGroup" xmlns:wpi="http://schemas.microsoft.com/office/word/2010/wordprocessingInk" xmlns:wne="http://schemas.microsoft.com/office/word/2006/wordml" xmlns:wps="http://schemas.microsoft.com/office/word/2010/wordprocessingShape" mc:Ignorable="w14 wp14">
   <w:p>
     <w:pPr>
-      <w:pStyle w:val="a6"/>
+      <w:pStyle w:val="Footer"/>
       <w:framePr w:wrap="around" w:vAnchor="text" w:hAnchor="margin" w:xAlign="center" w:y="1"/>
       <w:rPr>
-        <w:rStyle w:val="a7"/>
+        <w:rStyle w:val="PageNumber"/>
       </w:rPr>
     </w:pPr>
     <w:r>
       <w:rPr>
-        <w:rStyle w:val="a7"/>
+        <w:rStyle w:val="PageNumber"/>
       </w:rPr>
       <w:fldChar w:fldCharType="begin"/>
     </w:r>
     <w:r>
       <w:rPr>
-        <w:rStyle w:val="a7"/>
+        <w:rStyle w:val="PageNumber"/>
       </w:rPr>
       <w:instrText xml:space="preserve">PAGE  </w:instrText>
     </w:r>
     <w:r>
       <w:rPr>
-        <w:rStyle w:val="a7"/>
+        <w:rStyle w:val="PageNumber"/>
       </w:rPr>
       <w:fldChar w:fldCharType="end"/>
     </w:r>
   </w:p>
   <w:p>
     <w:pPr>
-      <w:pStyle w:val="a6"/>
+      <w:pStyle w:val="Footer"/>
     </w:pPr>
   </w:p>
 </w:ftr>
 </file>
 
 <file path=word/footer2.xml><?xml version="1.0" encoding="utf-8"?>
-<w:ftr xmlns:wpc="http://schemas.microsoft.com/office/word/2010/wordprocessingCanvas" xmlns:mc="http://schemas.openxmlformats.org/markup-compatibility/2006" xmlns:o="urn:schemas-microsoft-com:office:office" xmlns:r="http://schemas.openxmlformats.org/officeDocument/2006/relationships" xmlns:m="http://schemas.openxmlformats.org/officeDocument/2006/math" xmlns:v="urn:schemas-microsoft-com:vml" xmlns:wp14="http://schemas.microsoft.com/office/word/2010/wordprocessingDrawing" xmlns:wp="http://schemas.openxmlformats.org/drawingml/2006/wordprocessingDrawing" xmlns:w10="urn:schemas-microsoft-com:office:word" xmlns:w="http://schemas.openxmlformats.org/wordprocessingml/2006/main" xmlns:w14="http://schemas.microsoft.com/office/word/2010/wordml" xmlns:wpg="http://schemas.microsoft.com/office/word/2010/wordprocessingGroup" xmlns:wpi="http://schemas.microsoft.com/office/word/2010/wordprocessingInk" xmlns:wne="http://schemas.microsoft.com/office/word/2006/wordml" xmlns:wps="http://schemas.microsoft.com/office/word/2010/wordprocessingShape" mc:Ignorable="w14 wp14">
+<w:ftr xmlns:wpc="http://schemas.microsoft.com/office/word/2010/wordprocessingCanvas" xmlns:mo="http://schemas.microsoft.com/office/mac/office/2008/main" xmlns:mc="http://schemas.openxmlformats.org/markup-compatibility/2006" xmlns:mv="urn:schemas-microsoft-com:mac:vml" xmlns:o="urn:schemas-microsoft-com:office:office" xmlns:r="http://schemas.openxmlformats.org/officeDocument/2006/relationships" xmlns:m="http://schemas.openxmlformats.org/officeDocument/2006/math" xmlns:v="urn:schemas-microsoft-com:vml" xmlns:wp14="http://schemas.microsoft.com/office/word/2010/wordprocessingDrawing" xmlns:wp="http://schemas.openxmlformats.org/drawingml/2006/wordprocessingDrawing" xmlns:w10="urn:schemas-microsoft-com:office:word" xmlns:w="http://schemas.openxmlformats.org/wordprocessingml/2006/main" xmlns:w14="http://schemas.microsoft.com/office/word/2010/wordml" xmlns:wpg="http://schemas.microsoft.com/office/word/2010/wordprocessingGroup" xmlns:wpi="http://schemas.microsoft.com/office/word/2010/wordprocessingInk" xmlns:wne="http://schemas.microsoft.com/office/word/2006/wordml" xmlns:wps="http://schemas.microsoft.com/office/word/2010/wordprocessingShape" mc:Ignorable="w14 wp14">
   <w:p>
     <w:pPr>
-      <w:pStyle w:val="a6"/>
+      <w:pStyle w:val="Footer"/>
       <w:framePr w:wrap="around" w:vAnchor="text" w:hAnchor="margin" w:xAlign="center" w:y="1"/>
       <w:rPr>
-        <w:rStyle w:val="a7"/>
+        <w:rStyle w:val="PageNumber"/>
       </w:rPr>
     </w:pPr>
     <w:r>
       <w:rPr>
-        <w:rStyle w:val="a7"/>
+        <w:rStyle w:val="PageNumber"/>
       </w:rPr>
       <w:fldChar w:fldCharType="begin"/>
     </w:r>
     <w:r>
       <w:rPr>
-        <w:rStyle w:val="a7"/>
+        <w:rStyle w:val="PageNumber"/>
       </w:rPr>
       <w:instrText xml:space="preserve">PAGE  </w:instrText>
     </w:r>
     <w:r>
       <w:rPr>
-        <w:rStyle w:val="a7"/>
+        <w:rStyle w:val="PageNumber"/>
       </w:rPr>
       <w:fldChar w:fldCharType="separate"/>
     </w:r>
     <w:r>
       <w:rPr>
-        <w:rStyle w:val="a7"/>
+        <w:rStyle w:val="PageNumber"/>
         <w:noProof/>
       </w:rPr>
-      <w:t>2</w:t>
+      <w:t>4</w:t>
     </w:r>
     <w:r>
       <w:rPr>
-        <w:rStyle w:val="a7"/>
+        <w:rStyle w:val="PageNumber"/>
       </w:rPr>
       <w:fldChar w:fldCharType="end"/>
     </w:r>
   </w:p>
   <w:p>
     <w:pPr>
-      <w:pStyle w:val="a6"/>
+      <w:pStyle w:val="Footer"/>
     </w:pPr>
   </w:p>
 </w:ftr>
 </file>
 
 <file path=word/footnotes.xml><?xml version="1.0" encoding="utf-8"?>
-<w:footnotes xmlns:wpc="http://schemas.microsoft.com/office/word/2010/wordprocessingCanvas" xmlns:mc="http://schemas.openxmlformats.org/markup-compatibility/2006" xmlns:o="urn:schemas-microsoft-com:office:office" xmlns:r="http://schemas.openxmlformats.org/officeDocument/2006/relationships" xmlns:m="http://schemas.openxmlformats.org/officeDocument/2006/math" xmlns:v="urn:schemas-microsoft-com:vml" xmlns:wp14="http://schemas.microsoft.com/office/word/2010/wordprocessingDrawing" xmlns:wp="http://schemas.openxmlformats.org/drawingml/2006/wordprocessingDrawing" xmlns:w10="urn:schemas-microsoft-com:office:word" xmlns:w="http://schemas.openxmlformats.org/wordprocessingml/2006/main" xmlns:w14="http://schemas.microsoft.com/office/word/2010/wordml" xmlns:wpg="http://schemas.microsoft.com/office/word/2010/wordprocessingGroup" xmlns:wpi="http://schemas.microsoft.com/office/word/2010/wordprocessingInk" xmlns:wne="http://schemas.microsoft.com/office/word/2006/wordml" xmlns:wps="http://schemas.microsoft.com/office/word/2010/wordprocessingShape" mc:Ignorable="w14 wp14">
+<w:footnotes xmlns:wpc="http://schemas.microsoft.com/office/word/2010/wordprocessingCanvas" xmlns:mo="http://schemas.microsoft.com/office/mac/office/2008/main" xmlns:mc="http://schemas.openxmlformats.org/markup-compatibility/2006" xmlns:mv="urn:schemas-microsoft-com:mac:vml" xmlns:o="urn:schemas-microsoft-com:office:office" xmlns:r="http://schemas.openxmlformats.org/officeDocument/2006/relationships" xmlns:m="http://schemas.openxmlformats.org/officeDocument/2006/math" xmlns:v="urn:schemas-microsoft-com:vml" xmlns:wp14="http://schemas.microsoft.com/office/word/2010/wordprocessingDrawing" xmlns:wp="http://schemas.openxmlformats.org/drawingml/2006/wordprocessingDrawing" xmlns:w10="urn:schemas-microsoft-com:office:word" xmlns:w="http://schemas.openxmlformats.org/wordprocessingml/2006/main" xmlns:w14="http://schemas.microsoft.com/office/word/2010/wordml" xmlns:wpg="http://schemas.microsoft.com/office/word/2010/wordprocessingGroup" xmlns:wpi="http://schemas.microsoft.com/office/word/2010/wordprocessingInk" xmlns:wne="http://schemas.microsoft.com/office/word/2006/wordml" xmlns:wps="http://schemas.microsoft.com/office/word/2010/wordprocessingShape" mc:Ignorable="w14 wp14">
   <w:footnote w:type="separator" w:id="-1">
     <w:p>
       <w:r>
@@ -9441,7 +9452,7 @@
     </w:rPrDefault>
     <w:pPrDefault/>
   </w:docDefaults>
-  <w:latentStyles w:defLockedState="0" w:defUIPriority="99" w:defSemiHidden="1" w:defUnhideWhenUsed="1" w:defQFormat="0" w:count="267">
+  <w:latentStyles w:defLockedState="0" w:defUIPriority="99" w:defSemiHidden="1" w:defUnhideWhenUsed="1" w:defQFormat="0" w:count="276">
     <w:lsdException w:name="Normal" w:semiHidden="0" w:uiPriority="0" w:unhideWhenUsed="0" w:qFormat="1"/>
     <w:lsdException w:name="heading 1" w:semiHidden="0" w:uiPriority="9" w:unhideWhenUsed="0" w:qFormat="1"/>
     <w:lsdException w:name="heading 2" w:uiPriority="9" w:qFormat="1"/>
@@ -9580,14 +9591,14 @@
     <w:lsdException w:name="Bibliography" w:uiPriority="37"/>
     <w:lsdException w:name="TOC Heading" w:uiPriority="39" w:qFormat="1"/>
   </w:latentStyles>
-  <w:style w:type="paragraph" w:default="1" w:styleId="a">
+  <w:style w:type="paragraph" w:default="1" w:styleId="Normal">
     <w:name w:val="Normal"/>
     <w:qFormat/>
   </w:style>
-  <w:style w:type="paragraph" w:styleId="2">
+  <w:style w:type="paragraph" w:styleId="Heading2">
     <w:name w:val="heading 2"/>
-    <w:basedOn w:val="a"/>
-    <w:link w:val="2Char"/>
+    <w:basedOn w:val="Normal"/>
+    <w:link w:val="Heading2Char"/>
     <w:uiPriority w:val="9"/>
     <w:qFormat/>
     <w:rsid w:val="00F91536"/>
@@ -9603,13 +9614,13 @@
       <w:szCs w:val="36"/>
     </w:rPr>
   </w:style>
-  <w:style w:type="character" w:default="1" w:styleId="a0">
+  <w:style w:type="character" w:default="1" w:styleId="DefaultParagraphFont">
     <w:name w:val="Default Paragraph Font"/>
     <w:uiPriority w:val="1"/>
     <w:semiHidden/>
     <w:unhideWhenUsed/>
   </w:style>
-  <w:style w:type="table" w:default="1" w:styleId="a1">
+  <w:style w:type="table" w:default="1" w:styleId="TableNormal">
     <w:name w:val="Normal Table"/>
     <w:uiPriority w:val="99"/>
     <w:semiHidden/>
@@ -9624,15 +9635,15 @@
       </w:tblCellMar>
     </w:tblPr>
   </w:style>
-  <w:style w:type="numbering" w:default="1" w:styleId="a2">
+  <w:style w:type="numbering" w:default="1" w:styleId="NoList">
     <w:name w:val="No List"/>
     <w:uiPriority w:val="99"/>
     <w:semiHidden/>
     <w:unhideWhenUsed/>
   </w:style>
-  <w:style w:type="table" w:styleId="a3">
+  <w:style w:type="table" w:styleId="TableGrid">
     <w:name w:val="Table Grid"/>
-    <w:basedOn w:val="a1"/>
+    <w:basedOn w:val="TableNormal"/>
     <w:uiPriority w:val="59"/>
     <w:rsid w:val="00A600FF"/>
     <w:tblPr>
@@ -9653,9 +9664,9 @@
       </w:tblCellMar>
     </w:tblPr>
   </w:style>
-  <w:style w:type="character" w:styleId="a4">
+  <w:style w:type="character" w:styleId="PlaceholderText">
     <w:name w:val="Placeholder Text"/>
-    <w:basedOn w:val="a0"/>
+    <w:basedOn w:val="DefaultParagraphFont"/>
     <w:uiPriority w:val="99"/>
     <w:semiHidden/>
     <w:rsid w:val="00430A17"/>
@@ -9663,10 +9674,10 @@
       <w:color w:val="808080"/>
     </w:rPr>
   </w:style>
-  <w:style w:type="paragraph" w:styleId="a5">
+  <w:style w:type="paragraph" w:styleId="BalloonText">
     <w:name w:val="Balloon Text"/>
-    <w:basedOn w:val="a"/>
-    <w:link w:val="Char"/>
+    <w:basedOn w:val="Normal"/>
+    <w:link w:val="BalloonTextChar"/>
     <w:uiPriority w:val="99"/>
     <w:semiHidden/>
     <w:unhideWhenUsed/>
@@ -9677,10 +9688,10 @@
       <w:szCs w:val="18"/>
     </w:rPr>
   </w:style>
-  <w:style w:type="character" w:customStyle="1" w:styleId="Char">
-    <w:name w:val="批注框文本 Char"/>
-    <w:basedOn w:val="a0"/>
-    <w:link w:val="a5"/>
+  <w:style w:type="character" w:customStyle="1" w:styleId="BalloonTextChar">
+    <w:name w:val="Balloon Text Char"/>
+    <w:basedOn w:val="DefaultParagraphFont"/>
+    <w:link w:val="BalloonText"/>
     <w:uiPriority w:val="99"/>
     <w:semiHidden/>
     <w:rsid w:val="00430A17"/>
@@ -9690,10 +9701,10 @@
       <w:szCs w:val="18"/>
     </w:rPr>
   </w:style>
-  <w:style w:type="paragraph" w:styleId="a6">
+  <w:style w:type="paragraph" w:styleId="Footer">
     <w:name w:val="footer"/>
-    <w:basedOn w:val="a"/>
-    <w:link w:val="Char0"/>
+    <w:basedOn w:val="Normal"/>
+    <w:link w:val="FooterChar"/>
     <w:uiPriority w:val="99"/>
     <w:unhideWhenUsed/>
     <w:rsid w:val="00427079"/>
@@ -9704,25 +9715,25 @@
       </w:tabs>
     </w:pPr>
   </w:style>
-  <w:style w:type="character" w:customStyle="1" w:styleId="Char0">
-    <w:name w:val="页脚 Char"/>
-    <w:basedOn w:val="a0"/>
-    <w:link w:val="a6"/>
+  <w:style w:type="character" w:customStyle="1" w:styleId="FooterChar">
+    <w:name w:val="Footer Char"/>
+    <w:basedOn w:val="DefaultParagraphFont"/>
+    <w:link w:val="Footer"/>
     <w:uiPriority w:val="99"/>
     <w:rsid w:val="00427079"/>
   </w:style>
-  <w:style w:type="character" w:styleId="a7">
+  <w:style w:type="character" w:styleId="PageNumber">
     <w:name w:val="page number"/>
-    <w:basedOn w:val="a0"/>
+    <w:basedOn w:val="DefaultParagraphFont"/>
     <w:uiPriority w:val="99"/>
     <w:semiHidden/>
     <w:unhideWhenUsed/>
     <w:rsid w:val="00427079"/>
   </w:style>
-  <w:style w:type="paragraph" w:styleId="HTML">
+  <w:style w:type="paragraph" w:styleId="HTMLPreformatted">
     <w:name w:val="HTML Preformatted"/>
-    <w:basedOn w:val="a"/>
-    <w:link w:val="HTMLChar"/>
+    <w:basedOn w:val="Normal"/>
+    <w:link w:val="HTMLPreformattedChar"/>
     <w:uiPriority w:val="99"/>
     <w:semiHidden/>
     <w:unhideWhenUsed/>
@@ -9753,10 +9764,10 @@
       <w:szCs w:val="20"/>
     </w:rPr>
   </w:style>
-  <w:style w:type="character" w:customStyle="1" w:styleId="HTMLChar">
-    <w:name w:val="HTML 预设格式 Char"/>
-    <w:basedOn w:val="a0"/>
-    <w:link w:val="HTML"/>
+  <w:style w:type="character" w:customStyle="1" w:styleId="HTMLPreformattedChar">
+    <w:name w:val="HTML Preformatted Char"/>
+    <w:basedOn w:val="DefaultParagraphFont"/>
+    <w:link w:val="HTMLPreformatted"/>
     <w:uiPriority w:val="99"/>
     <w:semiHidden/>
     <w:rsid w:val="00F91536"/>
@@ -9766,10 +9777,10 @@
       <w:szCs w:val="20"/>
     </w:rPr>
   </w:style>
-  <w:style w:type="character" w:customStyle="1" w:styleId="2Char">
-    <w:name w:val="标题 2 Char"/>
-    <w:basedOn w:val="a0"/>
-    <w:link w:val="2"/>
+  <w:style w:type="character" w:customStyle="1" w:styleId="Heading2Char">
+    <w:name w:val="Heading 2 Char"/>
+    <w:basedOn w:val="DefaultParagraphFont"/>
+    <w:link w:val="Heading2"/>
     <w:uiPriority w:val="9"/>
     <w:rsid w:val="00F91536"/>
     <w:rPr>
@@ -9780,9 +9791,9 @@
       <w:szCs w:val="36"/>
     </w:rPr>
   </w:style>
-  <w:style w:type="character" w:styleId="HTML0">
+  <w:style w:type="character" w:styleId="HTMLTypewriter">
     <w:name w:val="HTML Typewriter"/>
-    <w:basedOn w:val="a0"/>
+    <w:basedOn w:val="DefaultParagraphFont"/>
     <w:uiPriority w:val="99"/>
     <w:semiHidden/>
     <w:unhideWhenUsed/>
@@ -9793,10 +9804,10 @@
       <w:szCs w:val="20"/>
     </w:rPr>
   </w:style>
-  <w:style w:type="paragraph" w:styleId="a8">
+  <w:style w:type="paragraph" w:styleId="Header">
     <w:name w:val="header"/>
-    <w:basedOn w:val="a"/>
-    <w:link w:val="Char1"/>
+    <w:basedOn w:val="Normal"/>
+    <w:link w:val="HeaderChar"/>
     <w:uiPriority w:val="99"/>
     <w:unhideWhenUsed/>
     <w:rsid w:val="006B615D"/>
@@ -9807,10 +9818,10 @@
       </w:tabs>
     </w:pPr>
   </w:style>
-  <w:style w:type="character" w:customStyle="1" w:styleId="Char1">
-    <w:name w:val="页眉 Char"/>
-    <w:basedOn w:val="a0"/>
-    <w:link w:val="a8"/>
+  <w:style w:type="character" w:customStyle="1" w:styleId="HeaderChar">
+    <w:name w:val="Header Char"/>
+    <w:basedOn w:val="DefaultParagraphFont"/>
+    <w:link w:val="Header"/>
     <w:uiPriority w:val="99"/>
     <w:rsid w:val="006B615D"/>
   </w:style>
@@ -9818,7 +9829,7 @@
 </file>
 
 <file path=word/stylesWithEffects.xml><?xml version="1.0" encoding="utf-8"?>
-<w:styles xmlns:wpc="http://schemas.microsoft.com/office/word/2010/wordprocessingCanvas" xmlns:mc="http://schemas.openxmlformats.org/markup-compatibility/2006" xmlns:o="urn:schemas-microsoft-com:office:office" xmlns:r="http://schemas.openxmlformats.org/officeDocument/2006/relationships" xmlns:m="http://schemas.openxmlformats.org/officeDocument/2006/math" xmlns:v="urn:schemas-microsoft-com:vml" xmlns:wp14="http://schemas.microsoft.com/office/word/2010/wordprocessingDrawing" xmlns:wp="http://schemas.openxmlformats.org/drawingml/2006/wordprocessingDrawing" xmlns:w10="urn:schemas-microsoft-com:office:word" xmlns:w="http://schemas.openxmlformats.org/wordprocessingml/2006/main" xmlns:w14="http://schemas.microsoft.com/office/word/2010/wordml" xmlns:wpg="http://schemas.microsoft.com/office/word/2010/wordprocessingGroup" xmlns:wpi="http://schemas.microsoft.com/office/word/2010/wordprocessingInk" xmlns:wne="http://schemas.microsoft.com/office/word/2006/wordml" xmlns:wps="http://schemas.microsoft.com/office/word/2010/wordprocessingShape" mc:Ignorable="w14 wp14">
+<w:styles xmlns:wpc="http://schemas.microsoft.com/office/word/2010/wordprocessingCanvas" xmlns:mo="http://schemas.microsoft.com/office/mac/office/2008/main" xmlns:mc="http://schemas.openxmlformats.org/markup-compatibility/2006" xmlns:mv="urn:schemas-microsoft-com:mac:vml" xmlns:o="urn:schemas-microsoft-com:office:office" xmlns:r="http://schemas.openxmlformats.org/officeDocument/2006/relationships" xmlns:m="http://schemas.openxmlformats.org/officeDocument/2006/math" xmlns:v="urn:schemas-microsoft-com:vml" xmlns:wp14="http://schemas.microsoft.com/office/word/2010/wordprocessingDrawing" xmlns:wp="http://schemas.openxmlformats.org/drawingml/2006/wordprocessingDrawing" xmlns:w10="urn:schemas-microsoft-com:office:word" xmlns:w="http://schemas.openxmlformats.org/wordprocessingml/2006/main" xmlns:w14="http://schemas.microsoft.com/office/word/2010/wordml" xmlns:wpg="http://schemas.microsoft.com/office/word/2010/wordprocessingGroup" xmlns:wpi="http://schemas.microsoft.com/office/word/2010/wordprocessingInk" xmlns:wne="http://schemas.microsoft.com/office/word/2006/wordml" xmlns:wps="http://schemas.microsoft.com/office/word/2010/wordprocessingShape" mc:Ignorable="w14 wp14">
   <w:docDefaults>
     <w:rPrDefault>
       <w:rPr>
@@ -9830,7 +9841,7 @@
     </w:rPrDefault>
     <w:pPrDefault/>
   </w:docDefaults>
-  <w:latentStyles w:defLockedState="0" w:defUIPriority="99" w:defSemiHidden="1" w:defUnhideWhenUsed="1" w:defQFormat="0" w:count="267">
+  <w:latentStyles w:defLockedState="0" w:defUIPriority="99" w:defSemiHidden="1" w:defUnhideWhenUsed="1" w:defQFormat="0" w:count="276">
     <w:lsdException w:name="Normal" w:semiHidden="0" w:uiPriority="0" w:unhideWhenUsed="0" w:qFormat="1"/>
     <w:lsdException w:name="heading 1" w:semiHidden="0" w:uiPriority="9" w:unhideWhenUsed="0" w:qFormat="1"/>
     <w:lsdException w:name="heading 2" w:uiPriority="9" w:qFormat="1"/>
@@ -9969,14 +9980,14 @@
     <w:lsdException w:name="Bibliography" w:uiPriority="37"/>
     <w:lsdException w:name="TOC Heading" w:uiPriority="39" w:qFormat="1"/>
   </w:latentStyles>
-  <w:style w:type="paragraph" w:default="1" w:styleId="a">
+  <w:style w:type="paragraph" w:default="1" w:styleId="Normal">
     <w:name w:val="Normal"/>
     <w:qFormat/>
   </w:style>
-  <w:style w:type="paragraph" w:styleId="2">
+  <w:style w:type="paragraph" w:styleId="Heading2">
     <w:name w:val="heading 2"/>
-    <w:basedOn w:val="a"/>
-    <w:link w:val="2Char"/>
+    <w:basedOn w:val="Normal"/>
+    <w:link w:val="Heading2Char"/>
     <w:uiPriority w:val="9"/>
     <w:qFormat/>
     <w:rsid w:val="00F91536"/>
@@ -9992,13 +10003,13 @@
       <w:szCs w:val="36"/>
     </w:rPr>
   </w:style>
-  <w:style w:type="character" w:default="1" w:styleId="a0">
+  <w:style w:type="character" w:default="1" w:styleId="DefaultParagraphFont">
     <w:name w:val="Default Paragraph Font"/>
     <w:uiPriority w:val="1"/>
     <w:semiHidden/>
     <w:unhideWhenUsed/>
   </w:style>
-  <w:style w:type="table" w:default="1" w:styleId="a1">
+  <w:style w:type="table" w:default="1" w:styleId="TableNormal">
     <w:name w:val="Normal Table"/>
     <w:uiPriority w:val="99"/>
     <w:semiHidden/>
@@ -10013,15 +10024,15 @@
       </w:tblCellMar>
     </w:tblPr>
   </w:style>
-  <w:style w:type="numbering" w:default="1" w:styleId="a2">
+  <w:style w:type="numbering" w:default="1" w:styleId="NoList">
     <w:name w:val="No List"/>
     <w:uiPriority w:val="99"/>
     <w:semiHidden/>
     <w:unhideWhenUsed/>
   </w:style>
-  <w:style w:type="table" w:styleId="a3">
+  <w:style w:type="table" w:styleId="TableGrid">
     <w:name w:val="Table Grid"/>
-    <w:basedOn w:val="a1"/>
+    <w:basedOn w:val="TableNormal"/>
     <w:uiPriority w:val="59"/>
     <w:rsid w:val="00A600FF"/>
     <w:tblPr>
@@ -10042,9 +10053,9 @@
       </w:tblCellMar>
     </w:tblPr>
   </w:style>
-  <w:style w:type="character" w:styleId="a4">
+  <w:style w:type="character" w:styleId="PlaceholderText">
     <w:name w:val="Placeholder Text"/>
-    <w:basedOn w:val="a0"/>
+    <w:basedOn w:val="DefaultParagraphFont"/>
     <w:uiPriority w:val="99"/>
     <w:semiHidden/>
     <w:rsid w:val="00430A17"/>
@@ -10052,10 +10063,10 @@
       <w:color w:val="808080"/>
     </w:rPr>
   </w:style>
-  <w:style w:type="paragraph" w:styleId="a5">
+  <w:style w:type="paragraph" w:styleId="BalloonText">
     <w:name w:val="Balloon Text"/>
-    <w:basedOn w:val="a"/>
-    <w:link w:val="Char"/>
+    <w:basedOn w:val="Normal"/>
+    <w:link w:val="BalloonTextChar"/>
     <w:uiPriority w:val="99"/>
     <w:semiHidden/>
     <w:unhideWhenUsed/>
@@ -10066,10 +10077,10 @@
       <w:szCs w:val="18"/>
     </w:rPr>
   </w:style>
-  <w:style w:type="character" w:customStyle="1" w:styleId="Char">
-    <w:name w:val="批注框文本 Char"/>
-    <w:basedOn w:val="a0"/>
-    <w:link w:val="a5"/>
+  <w:style w:type="character" w:customStyle="1" w:styleId="BalloonTextChar">
+    <w:name w:val="Balloon Text Char"/>
+    <w:basedOn w:val="DefaultParagraphFont"/>
+    <w:link w:val="BalloonText"/>
     <w:uiPriority w:val="99"/>
     <w:semiHidden/>
     <w:rsid w:val="00430A17"/>
@@ -10079,10 +10090,10 @@
       <w:szCs w:val="18"/>
     </w:rPr>
   </w:style>
-  <w:style w:type="paragraph" w:styleId="a6">
+  <w:style w:type="paragraph" w:styleId="Footer">
     <w:name w:val="footer"/>
-    <w:basedOn w:val="a"/>
-    <w:link w:val="Char0"/>
+    <w:basedOn w:val="Normal"/>
+    <w:link w:val="FooterChar"/>
     <w:uiPriority w:val="99"/>
     <w:unhideWhenUsed/>
     <w:rsid w:val="00427079"/>
@@ -10093,25 +10104,25 @@
       </w:tabs>
     </w:pPr>
   </w:style>
-  <w:style w:type="character" w:customStyle="1" w:styleId="Char0">
-    <w:name w:val="页脚 Char"/>
-    <w:basedOn w:val="a0"/>
-    <w:link w:val="a6"/>
+  <w:style w:type="character" w:customStyle="1" w:styleId="FooterChar">
+    <w:name w:val="Footer Char"/>
+    <w:basedOn w:val="DefaultParagraphFont"/>
+    <w:link w:val="Footer"/>
     <w:uiPriority w:val="99"/>
     <w:rsid w:val="00427079"/>
   </w:style>
-  <w:style w:type="character" w:styleId="a7">
+  <w:style w:type="character" w:styleId="PageNumber">
     <w:name w:val="page number"/>
-    <w:basedOn w:val="a0"/>
+    <w:basedOn w:val="DefaultParagraphFont"/>
     <w:uiPriority w:val="99"/>
     <w:semiHidden/>
     <w:unhideWhenUsed/>
     <w:rsid w:val="00427079"/>
   </w:style>
-  <w:style w:type="paragraph" w:styleId="HTML">
+  <w:style w:type="paragraph" w:styleId="HTMLPreformatted">
     <w:name w:val="HTML Preformatted"/>
-    <w:basedOn w:val="a"/>
-    <w:link w:val="HTMLChar"/>
+    <w:basedOn w:val="Normal"/>
+    <w:link w:val="HTMLPreformattedChar"/>
     <w:uiPriority w:val="99"/>
     <w:semiHidden/>
     <w:unhideWhenUsed/>
@@ -10142,10 +10153,10 @@
       <w:szCs w:val="20"/>
     </w:rPr>
   </w:style>
-  <w:style w:type="character" w:customStyle="1" w:styleId="HTMLChar">
-    <w:name w:val="HTML 预设格式 Char"/>
-    <w:basedOn w:val="a0"/>
-    <w:link w:val="HTML"/>
+  <w:style w:type="character" w:customStyle="1" w:styleId="HTMLPreformattedChar">
+    <w:name w:val="HTML Preformatted Char"/>
+    <w:basedOn w:val="DefaultParagraphFont"/>
+    <w:link w:val="HTMLPreformatted"/>
     <w:uiPriority w:val="99"/>
     <w:semiHidden/>
     <w:rsid w:val="00F91536"/>
@@ -10155,10 +10166,10 @@
       <w:szCs w:val="20"/>
     </w:rPr>
   </w:style>
-  <w:style w:type="character" w:customStyle="1" w:styleId="2Char">
-    <w:name w:val="标题 2 Char"/>
-    <w:basedOn w:val="a0"/>
-    <w:link w:val="2"/>
+  <w:style w:type="character" w:customStyle="1" w:styleId="Heading2Char">
+    <w:name w:val="Heading 2 Char"/>
+    <w:basedOn w:val="DefaultParagraphFont"/>
+    <w:link w:val="Heading2"/>
     <w:uiPriority w:val="9"/>
     <w:rsid w:val="00F91536"/>
     <w:rPr>
@@ -10169,9 +10180,9 @@
       <w:szCs w:val="36"/>
     </w:rPr>
   </w:style>
-  <w:style w:type="character" w:styleId="HTML0">
+  <w:style w:type="character" w:styleId="HTMLTypewriter">
     <w:name w:val="HTML Typewriter"/>
-    <w:basedOn w:val="a0"/>
+    <w:basedOn w:val="DefaultParagraphFont"/>
     <w:uiPriority w:val="99"/>
     <w:semiHidden/>
     <w:unhideWhenUsed/>
@@ -10182,10 +10193,10 @@
       <w:szCs w:val="20"/>
     </w:rPr>
   </w:style>
-  <w:style w:type="paragraph" w:styleId="a8">
+  <w:style w:type="paragraph" w:styleId="Header">
     <w:name w:val="header"/>
-    <w:basedOn w:val="a"/>
-    <w:link w:val="Char1"/>
+    <w:basedOn w:val="Normal"/>
+    <w:link w:val="HeaderChar"/>
     <w:uiPriority w:val="99"/>
     <w:unhideWhenUsed/>
     <w:rsid w:val="006B615D"/>
@@ -10196,10 +10207,10 @@
       </w:tabs>
     </w:pPr>
   </w:style>
-  <w:style w:type="character" w:customStyle="1" w:styleId="Char1">
-    <w:name w:val="页眉 Char"/>
-    <w:basedOn w:val="a0"/>
-    <w:link w:val="a8"/>
+  <w:style w:type="character" w:customStyle="1" w:styleId="HeaderChar">
+    <w:name w:val="Header Char"/>
+    <w:basedOn w:val="DefaultParagraphFont"/>
+    <w:link w:val="Header"/>
     <w:uiPriority w:val="99"/>
     <w:rsid w:val="006B615D"/>
   </w:style>
@@ -10214,7 +10225,7 @@
         <a:sysClr val="windowText" lastClr="000000"/>
       </a:dk1>
       <a:lt1>
-        <a:sysClr val="window" lastClr="C7EDCC"/>
+        <a:sysClr val="window" lastClr="FFFFFF"/>
       </a:lt1>
       <a:dk2>
         <a:srgbClr val="1F497D"/>
@@ -10531,7 +10542,7 @@
 </file>
 
 <file path=customXml/itemProps1.xml><?xml version="1.0" encoding="utf-8"?>
-<ds:datastoreItem xmlns:ds="http://schemas.openxmlformats.org/officeDocument/2006/customXml" ds:itemID="{3EBBCFA3-1837-4902-A500-B2E0FD66D2FC}">
+<ds:datastoreItem xmlns:ds="http://schemas.openxmlformats.org/officeDocument/2006/customXml" ds:itemID="{1D9E053F-791A-8042-8A74-AABB7A321250}">
   <ds:schemaRefs>
     <ds:schemaRef ds:uri="http://schemas.openxmlformats.org/officeDocument/2006/bibliography"/>
   </ds:schemaRefs>

</xml_diff>